<commit_message>
make tweaks to the markdown doc
</commit_message>
<xml_diff>
--- a/markdown/draft.docx
+++ b/markdown/draft.docx
@@ -59,7 +59,7 @@
         <w:pStyle w:val="Date"/>
       </w:pPr>
       <w:r>
-        <w:t xml:space="preserve">2</w:t>
+        <w:t xml:space="preserve">5</w:t>
       </w:r>
       <w:r>
         <w:t xml:space="preserve"> </w:t>
@@ -78,9 +78,43 @@
       <w:pPr>
         <w:pStyle w:val="Heading1"/>
       </w:pPr>
-      <w:bookmarkStart w:id="21" w:name="introduction"/>
+      <w:bookmarkStart w:id="21" w:name="caveats"/>
       <w:bookmarkEnd w:id="21"/>
       <w:r>
+        <w:t xml:space="preserve">Caveats</w:t>
+      </w:r>
+    </w:p>
+    <w:p>
+      <w:pPr>
+        <w:pStyle w:val="Compact"/>
+        <w:numPr>
+          <w:numId w:val="1001"/>
+          <w:ilvl w:val="0"/>
+        </w:numPr>
+      </w:pPr>
+      <w:r>
+        <w:t xml:space="preserve">Work very much in progress</w:t>
+      </w:r>
+    </w:p>
+    <w:p>
+      <w:pPr>
+        <w:pStyle w:val="Compact"/>
+        <w:numPr>
+          <w:numId w:val="1001"/>
+          <w:ilvl w:val="0"/>
+        </w:numPr>
+      </w:pPr>
+      <w:r>
+        <w:t xml:space="preserve">Please don't steal</w:t>
+      </w:r>
+    </w:p>
+    <w:p>
+      <w:pPr>
+        <w:pStyle w:val="Heading1"/>
+      </w:pPr>
+      <w:bookmarkStart w:id="22" w:name="introduction"/>
+      <w:bookmarkEnd w:id="22"/>
+      <w:r>
         <w:t xml:space="preserve">Introduction</w:t>
       </w:r>
     </w:p>
@@ -96,8 +130,8 @@
       <w:pPr>
         <w:pStyle w:val="Heading2"/>
       </w:pPr>
-      <w:bookmarkStart w:id="22" w:name="background"/>
-      <w:bookmarkEnd w:id="22"/>
+      <w:bookmarkStart w:id="23" w:name="background"/>
+      <w:bookmarkEnd w:id="23"/>
       <w:r>
         <w:t xml:space="preserve">Background</w:t>
       </w:r>
@@ -112,7 +146,7 @@
       <w:r>
         <w:t xml:space="preserve"> </w:t>
       </w:r>
-      <w:hyperlink r:id="rId23">
+      <w:hyperlink r:id="rId24">
         <w:r>
           <w:rPr>
             <w:rStyle w:val="Hyperlink"/>
@@ -128,74 +162,12 @@
       <w:pPr>
         <w:pStyle w:val="Compact"/>
         <w:numPr>
-          <w:numId w:val="1001"/>
+          <w:numId w:val="1002"/>
           <w:ilvl w:val="0"/>
         </w:numPr>
       </w:pPr>
       <w:r>
         <w:t xml:space="preserve">The proportion of local populations receiving Income Support (IS)</w:t>
-      </w:r>
-    </w:p>
-    <w:p>
-      <w:pPr>
-        <w:pStyle w:val="Compact"/>
-        <w:numPr>
-          <w:numId w:val="1001"/>
-          <w:ilvl w:val="0"/>
-        </w:numPr>
-      </w:pPr>
-      <w:r>
-        <w:t xml:space="preserve">The proportion of local populations receiving Incapacity Benefit (IB)</w:t>
-      </w:r>
-    </w:p>
-    <w:p>
-      <w:pPr>
-        <w:pStyle w:val="Compact"/>
-        <w:numPr>
-          <w:numId w:val="1001"/>
-          <w:ilvl w:val="0"/>
-        </w:numPr>
-      </w:pPr>
-      <w:r>
-        <w:t xml:space="preserve">The proportion of local populations receiving Jobseekers' Allowance (JSA)</w:t>
-      </w:r>
-    </w:p>
-    <w:p>
-      <w:pPr>
-        <w:pStyle w:val="FirstParagraph"/>
-      </w:pPr>
-      <w:r>
-        <w:t xml:space="preserve">These analyses were expanded to the four major Scottish cities - Aberdeen, Dundee, Edinburgh and Glasgow - for a paper to appear in</w:t>
-      </w:r>
-      <w:r>
-        <w:t xml:space="preserve"> </w:t>
-      </w:r>
-      <w:r>
-        <w:rPr>
-          <w:i/>
-        </w:rPr>
-        <w:t xml:space="preserve">Annals of the American Association of Geographers</w:t>
-      </w:r>
-      <w:r>
-        <w:t xml:space="preserve">. This paper calculated 95% credible intervals (CrIs) for the difference in RCI from 2001 to 2011 for each of the three measures, and each of the four cities, between 2001 and 2011. It found falls in RCI for each benefit type, and for all four cities, which were statistically significant.</w:t>
-      </w:r>
-    </w:p>
-    <w:p>
-      <w:pPr>
-        <w:pStyle w:val="Heading2"/>
-      </w:pPr>
-      <w:bookmarkStart w:id="24" w:name="purpose"/>
-      <w:bookmarkEnd w:id="24"/>
-      <w:r>
-        <w:t xml:space="preserve">Purpose</w:t>
-      </w:r>
-    </w:p>
-    <w:p>
-      <w:pPr>
-        <w:pStyle w:val="FirstParagraph"/>
-      </w:pPr>
-      <w:r>
-        <w:t xml:space="preserve">The purposes of this briefing paper are two-fold:</w:t>
       </w:r>
     </w:p>
     <w:p>
@@ -207,7 +179,7 @@
         </w:numPr>
       </w:pPr>
       <w:r>
-        <w:t xml:space="preserve">To reproduce the analysis in Kavanagh, Lee &amp; Pryce 2016 using the proportion of the population 'income deprived' between 2004 and 2016, using Scottish Index of Multiple Deprivation (SIMD) definitions of income deprivation. This will allow the dependence of Kavanagh, Lee &amp; Pryce's conclusions on the measures and time periods used to be assessed.</w:t>
+        <w:t xml:space="preserve">The proportion of local populations receiving Incapacity Benefit (IB)</w:t>
       </w:r>
     </w:p>
     <w:p>
@@ -219,6 +191,68 @@
         </w:numPr>
       </w:pPr>
       <w:r>
+        <w:t xml:space="preserve">The proportion of local populations receiving Jobseekers' Allowance (JSA)</w:t>
+      </w:r>
+    </w:p>
+    <w:p>
+      <w:pPr>
+        <w:pStyle w:val="FirstParagraph"/>
+      </w:pPr>
+      <w:r>
+        <w:t xml:space="preserve">These analyses were expanded to the four major Scottish cities - Aberdeen, Dundee, Edinburgh and Glasgow - for a paper to appear in</w:t>
+      </w:r>
+      <w:r>
+        <w:t xml:space="preserve"> </w:t>
+      </w:r>
+      <w:r>
+        <w:rPr>
+          <w:i/>
+        </w:rPr>
+        <w:t xml:space="preserve">Annals of the American Association of Geographers</w:t>
+      </w:r>
+      <w:r>
+        <w:t xml:space="preserve">. This paper calculated 95% credible intervals (CrIs) for the difference in RCI from 2001 to 2011 for each of the three measures, and each of the four cities, between 2001 and 2011. It found falls in RCI for each benefit type, and for all four cities, which were statistically significant.</w:t>
+      </w:r>
+    </w:p>
+    <w:p>
+      <w:pPr>
+        <w:pStyle w:val="Heading2"/>
+      </w:pPr>
+      <w:bookmarkStart w:id="25" w:name="purpose"/>
+      <w:bookmarkEnd w:id="25"/>
+      <w:r>
+        <w:t xml:space="preserve">Purpose</w:t>
+      </w:r>
+    </w:p>
+    <w:p>
+      <w:pPr>
+        <w:pStyle w:val="FirstParagraph"/>
+      </w:pPr>
+      <w:r>
+        <w:t xml:space="preserve">The purposes of this briefing paper are two-fold:</w:t>
+      </w:r>
+    </w:p>
+    <w:p>
+      <w:pPr>
+        <w:pStyle w:val="Compact"/>
+        <w:numPr>
+          <w:numId w:val="1003"/>
+          <w:ilvl w:val="0"/>
+        </w:numPr>
+      </w:pPr>
+      <w:r>
+        <w:t xml:space="preserve">To reproduce the analysis in Kavanagh, Lee &amp; Pryce 2016 using the proportion of the population 'income deprived' between 2004 and 2016, using Scottish Index of Multiple Deprivation (SIMD) definitions of income deprivation. This will allow the dependence of Kavanagh, Lee &amp; Pryce's conclusions on the measures and time periods used to be assessed.</w:t>
+      </w:r>
+    </w:p>
+    <w:p>
+      <w:pPr>
+        <w:pStyle w:val="Compact"/>
+        <w:numPr>
+          <w:numId w:val="1003"/>
+          <w:ilvl w:val="0"/>
+        </w:numPr>
+      </w:pPr>
+      <w:r>
         <w:t xml:space="preserve">To use descriptive statistics and data visualisation to better understand the contribution of both changes in the numerators (population counts 'in poverty') and changes in denominators (total population counts) to overall falls in RCI.</w:t>
       </w:r>
     </w:p>
@@ -226,8 +260,8 @@
       <w:pPr>
         <w:pStyle w:val="Heading1"/>
       </w:pPr>
-      <w:bookmarkStart w:id="25" w:name="data-and-methods"/>
-      <w:bookmarkEnd w:id="25"/>
+      <w:bookmarkStart w:id="26" w:name="data-and-methods"/>
+      <w:bookmarkEnd w:id="26"/>
       <w:r>
         <w:t xml:space="preserve">Data and methods</w:t>
       </w:r>
@@ -236,8 +270,8 @@
       <w:pPr>
         <w:pStyle w:val="Heading2"/>
       </w:pPr>
-      <w:bookmarkStart w:id="26" w:name="data"/>
-      <w:bookmarkEnd w:id="26"/>
+      <w:bookmarkStart w:id="27" w:name="data"/>
+      <w:bookmarkEnd w:id="27"/>
       <w:r>
         <w:t xml:space="preserve">Data</w:t>
       </w:r>
@@ -252,7 +286,7 @@
       <w:r>
         <w:t xml:space="preserve"> </w:t>
       </w:r>
-      <w:hyperlink r:id="rId27">
+      <w:hyperlink r:id="rId28">
         <w:r>
           <w:rPr>
             <w:rStyle w:val="Hyperlink"/>
@@ -268,8 +302,8 @@
       <w:pPr>
         <w:pStyle w:val="Heading2"/>
       </w:pPr>
-      <w:bookmarkStart w:id="28" w:name="methods"/>
-      <w:bookmarkEnd w:id="28"/>
+      <w:bookmarkStart w:id="29" w:name="methods"/>
+      <w:bookmarkEnd w:id="29"/>
       <w:r>
         <w:t xml:space="preserve">Methods</w:t>
       </w:r>
@@ -279,15 +313,75 @@
         <w:pStyle w:val="FirstParagraph"/>
       </w:pPr>
       <w:r>
-        <w:t xml:space="preserve">Producing the results involved doing the following: * Defining centroids for each place. * Identifying the closest centroid for each datazone. * Reweighting income deprived and total population counts from the SIMD, released at 2001 datazones, onto 2011 datazones. * etc * etc</w:t>
+        <w:t xml:space="preserve">Producing the results involved doing the following:</w:t>
+      </w:r>
+    </w:p>
+    <w:p>
+      <w:pPr>
+        <w:pStyle w:val="Compact"/>
+        <w:numPr>
+          <w:numId w:val="1004"/>
+          <w:ilvl w:val="0"/>
+        </w:numPr>
+      </w:pPr>
+      <w:r>
+        <w:t xml:space="preserve">Defining centroids for each place.</w:t>
+      </w:r>
+    </w:p>
+    <w:p>
+      <w:pPr>
+        <w:pStyle w:val="Compact"/>
+        <w:numPr>
+          <w:numId w:val="1004"/>
+          <w:ilvl w:val="0"/>
+        </w:numPr>
+      </w:pPr>
+      <w:r>
+        <w:t xml:space="preserve">Identifying the closest centroid for each datazone.</w:t>
+      </w:r>
+    </w:p>
+    <w:p>
+      <w:pPr>
+        <w:pStyle w:val="Compact"/>
+        <w:numPr>
+          <w:numId w:val="1004"/>
+          <w:ilvl w:val="0"/>
+        </w:numPr>
+      </w:pPr>
+      <w:r>
+        <w:t xml:space="preserve">Reweighting income deprived and total population counts from the SIMD, released at 2001 datazones, onto 2011 datazones.</w:t>
+      </w:r>
+    </w:p>
+    <w:p>
+      <w:pPr>
+        <w:pStyle w:val="Compact"/>
+        <w:numPr>
+          <w:numId w:val="1004"/>
+          <w:ilvl w:val="0"/>
+        </w:numPr>
+      </w:pPr>
+      <w:r>
+        <w:t xml:space="preserve">etc</w:t>
+      </w:r>
+    </w:p>
+    <w:p>
+      <w:pPr>
+        <w:pStyle w:val="Compact"/>
+        <w:numPr>
+          <w:numId w:val="1004"/>
+          <w:ilvl w:val="0"/>
+        </w:numPr>
+      </w:pPr>
+      <w:r>
+        <w:t xml:space="preserve">etc</w:t>
       </w:r>
     </w:p>
     <w:p>
       <w:pPr>
         <w:pStyle w:val="Heading3"/>
       </w:pPr>
-      <w:bookmarkStart w:id="29" w:name="calculating-nearest-centres"/>
-      <w:bookmarkEnd w:id="29"/>
+      <w:bookmarkStart w:id="30" w:name="calculating-nearest-centres"/>
+      <w:bookmarkEnd w:id="30"/>
       <w:r>
         <w:t xml:space="preserve">Calculating nearest centres</w:t>
       </w:r>
@@ -728,69 +822,10 @@
       <w:pPr>
         <w:pStyle w:val="Heading3"/>
       </w:pPr>
-      <w:bookmarkStart w:id="30" w:name="linking-2001-to-2011-datazones"/>
-      <w:bookmarkEnd w:id="30"/>
-      <w:r>
-        <w:t xml:space="preserve">Linking 2001 to 2011 datazones</w:t>
-      </w:r>
-    </w:p>
-    <w:p>
-      <w:pPr>
-        <w:pStyle w:val="FirstParagraph"/>
-      </w:pPr>
-      <w:r>
-        <w:t xml:space="preserve">Income deprived and total population counts were reweighted from 2001 to 2011 datazone boundaries using a lookup file developed by</w:t>
-      </w:r>
-      <w:r>
-        <w:t xml:space="preserve"> </w:t>
-      </w:r>
-      <w:hyperlink r:id="rId31">
-        <w:r>
-          <w:rPr>
-            <w:rStyle w:val="Hyperlink"/>
-          </w:rPr>
-          <w:t xml:space="preserve">Paul Norman</w:t>
-        </w:r>
-      </w:hyperlink>
-      <w:r>
-        <w:t xml:space="preserve">. This allowed weights to be produced, based on census output area overlap, allowing weighted 2011 population count estimates to be produced from counts enumerated at 2001 datazone level, based on the the level of overlap between 2001 and 2011 datazones. Further details about the lookup file was produced are available from</w:t>
-      </w:r>
-      <w:r>
-        <w:t xml:space="preserve"> </w:t>
-      </w:r>
-      <w:hyperlink r:id="rId32">
-        <w:r>
-          <w:rPr>
-            <w:rStyle w:val="Hyperlink"/>
-          </w:rPr>
-          <w:t xml:space="preserve">Paul Norman</w:t>
-        </w:r>
-      </w:hyperlink>
-      <w:r>
-        <w:t xml:space="preserve"> </w:t>
-      </w:r>
-      <w:r>
-        <w:t xml:space="preserve">and the code used to perform the reweighting is reproduced below.</w:t>
-      </w:r>
-    </w:p>
-    <w:p>
-      <w:pPr>
-        <w:pStyle w:val="Heading1"/>
-      </w:pPr>
-      <w:bookmarkStart w:id="33" w:name="results"/>
-      <w:bookmarkEnd w:id="33"/>
-      <w:r>
-        <w:t xml:space="preserve">Results</w:t>
-      </w:r>
-    </w:p>
-    <w:p>
-      <w:pPr>
-        <w:pStyle w:val="Heading2"/>
-      </w:pPr>
-      <w:bookmarkStart w:id="34" w:name="maps"/>
-      <w:bookmarkEnd w:id="34"/>
-      <w:r>
-        <w:t xml:space="preserve">Maps</w:t>
+      <w:bookmarkStart w:id="31" w:name="apportioning-nearest-centre-to-datazones"/>
+      <w:bookmarkEnd w:id="31"/>
+      <w:r>
+        <w:t xml:space="preserve">Apportioning nearest centre to datazones</w:t>
       </w:r>
     </w:p>
     <w:p>
@@ -821,7 +856,7 @@
                     </pic:cNvPicPr>
                   </pic:nvPicPr>
                   <pic:blipFill>
-                    <a:blip r:embed="rId35"/>
+                    <a:blip r:embed="rId32"/>
                     <a:stretch>
                       <a:fillRect/>
                     </a:stretch>
@@ -858,10 +893,2323 @@
     </w:p>
     <w:p>
       <w:pPr>
+        <w:pStyle w:val="Heading3"/>
+      </w:pPr>
+      <w:bookmarkStart w:id="33" w:name="linking-2001-to-2011-datazones"/>
+      <w:bookmarkEnd w:id="33"/>
+      <w:r>
+        <w:t xml:space="preserve">Linking 2001 to 2011 datazones</w:t>
+      </w:r>
+    </w:p>
+    <w:p>
+      <w:pPr>
+        <w:pStyle w:val="FirstParagraph"/>
+      </w:pPr>
+      <w:r>
+        <w:t xml:space="preserve">Income deprived and total population counts were reweighted from 2001 to 2011 datazone boundaries using a lookup file developed by</w:t>
+      </w:r>
+      <w:r>
+        <w:t xml:space="preserve"> </w:t>
+      </w:r>
+      <w:hyperlink r:id="rId34">
+        <w:r>
+          <w:rPr>
+            <w:rStyle w:val="Hyperlink"/>
+          </w:rPr>
+          <w:t xml:space="preserve">Paul Norman</w:t>
+        </w:r>
+      </w:hyperlink>
+      <w:r>
+        <w:t xml:space="preserve">. This allowed weights to be produced, based on census output area overlap, allowing weighted 2011 population count estimates to be produced from counts enumerated at 2001 datazone level, based on the the level of overlap between 2001 and 2011 datazones. Further details about the lookup file was produced are available from</w:t>
+      </w:r>
+      <w:r>
+        <w:t xml:space="preserve"> </w:t>
+      </w:r>
+      <w:hyperlink r:id="rId35">
+        <w:r>
+          <w:rPr>
+            <w:rStyle w:val="Hyperlink"/>
+          </w:rPr>
+          <w:t xml:space="preserve">Paul Norman</w:t>
+        </w:r>
+      </w:hyperlink>
+      <w:r>
+        <w:t xml:space="preserve"> </w:t>
+      </w:r>
+      <w:r>
+        <w:t xml:space="preserve">and the code used to perform the reweighting is reproduced below.</w:t>
+      </w:r>
+    </w:p>
+    <w:p>
+      <w:pPr>
+        <w:pStyle w:val="Heading1"/>
+      </w:pPr>
+      <w:bookmarkStart w:id="36" w:name="results"/>
+      <w:bookmarkEnd w:id="36"/>
+      <w:r>
+        <w:t xml:space="preserve">Results</w:t>
+      </w:r>
+    </w:p>
+    <w:p>
+      <w:pPr>
+        <w:pStyle w:val="Heading2"/>
+      </w:pPr>
+      <w:bookmarkStart w:id="37" w:name="rci-calculations"/>
+      <w:bookmarkEnd w:id="37"/>
+      <w:r>
+        <w:t xml:space="preserve">RCI calculations</w:t>
+      </w:r>
+    </w:p>
+    <w:p>
+      <w:pPr>
+        <w:pStyle w:val="FirstParagraph"/>
+      </w:pPr>
+      <w:r>
+        <w:t xml:space="preserve">This section will present the results of the RCI calculations, i.e. more formal attempt to replicate the results of Kavanagh, Pryce &amp; Lee (2016) using a different indicator and data source.</w:t>
+      </w:r>
+    </w:p>
+    <w:p>
+      <w:pPr>
+        <w:pStyle w:val="Heading3"/>
+      </w:pPr>
+      <w:bookmarkStart w:id="38" w:name="rci-aberdeen"/>
+      <w:bookmarkEnd w:id="38"/>
+      <w:r>
+        <w:t xml:space="preserve">RCI, Aberdeen</w:t>
+      </w:r>
+    </w:p>
+    <w:tbl>
+      <w:tblPr>
+        <w:tblStyle w:val="TableNormal"/>
+        <w:tblW w:type="pct" w:w="0.0"/>
+        <w:tblLook w:firstRow="1"/>
+      </w:tblPr>
+      <w:tblGrid/>
+      <w:tr>
+        <w:trPr>
+          <w:cnfStyle w:firstRow="1"/>
+        </w:trPr>
+        <w:tc>
+          <w:tcPr>
+            <w:tcBorders>
+              <w:bottom w:val="single"/>
+            </w:tcBorders>
+            <w:vAlign w:val="bottom"/>
+          </w:tcPr>
+          <w:p>
+            <w:pPr>
+              <w:pStyle w:val="Compact"/>
+              <w:jc w:val="right"/>
+            </w:pPr>
+            <w:r>
+              <w:t xml:space="preserve">period</w:t>
+            </w:r>
+          </w:p>
+        </w:tc>
+        <w:tc>
+          <w:tcPr>
+            <w:tcBorders>
+              <w:bottom w:val="single"/>
+            </w:tcBorders>
+            <w:vAlign w:val="bottom"/>
+          </w:tcPr>
+          <w:p>
+            <w:pPr>
+              <w:pStyle w:val="Compact"/>
+              <w:jc w:val="right"/>
+            </w:pPr>
+            <w:r>
+              <w:t xml:space="preserve">median</w:t>
+            </w:r>
+          </w:p>
+        </w:tc>
+        <w:tc>
+          <w:tcPr>
+            <w:tcBorders>
+              <w:bottom w:val="single"/>
+            </w:tcBorders>
+            <w:vAlign w:val="bottom"/>
+          </w:tcPr>
+          <w:p>
+            <w:pPr>
+              <w:pStyle w:val="Compact"/>
+              <w:jc w:val="right"/>
+            </w:pPr>
+            <w:r>
+              <w:t xml:space="preserve">lower</w:t>
+            </w:r>
+          </w:p>
+        </w:tc>
+        <w:tc>
+          <w:tcPr>
+            <w:tcBorders>
+              <w:bottom w:val="single"/>
+            </w:tcBorders>
+            <w:vAlign w:val="bottom"/>
+          </w:tcPr>
+          <w:p>
+            <w:pPr>
+              <w:pStyle w:val="Compact"/>
+              <w:jc w:val="right"/>
+            </w:pPr>
+            <w:r>
+              <w:t xml:space="preserve">upper</w:t>
+            </w:r>
+          </w:p>
+        </w:tc>
+      </w:tr>
+      <w:tr>
+        <w:tc>
+          <w:p>
+            <w:pPr>
+              <w:pStyle w:val="Compact"/>
+              <w:jc w:val="right"/>
+            </w:pPr>
+            <w:r>
+              <w:t xml:space="preserve">2004</w:t>
+            </w:r>
+          </w:p>
+        </w:tc>
+        <w:tc>
+          <w:p>
+            <w:pPr>
+              <w:pStyle w:val="Compact"/>
+              <w:jc w:val="right"/>
+            </w:pPr>
+            <w:r>
+              <w:t xml:space="preserve">0.218</w:t>
+            </w:r>
+          </w:p>
+        </w:tc>
+        <w:tc>
+          <w:p>
+            <w:pPr>
+              <w:pStyle w:val="Compact"/>
+              <w:jc w:val="right"/>
+            </w:pPr>
+            <w:r>
+              <w:t xml:space="preserve">0.212</w:t>
+            </w:r>
+          </w:p>
+        </w:tc>
+        <w:tc>
+          <w:p>
+            <w:pPr>
+              <w:pStyle w:val="Compact"/>
+              <w:jc w:val="right"/>
+            </w:pPr>
+            <w:r>
+              <w:t xml:space="preserve">0.224</w:t>
+            </w:r>
+          </w:p>
+        </w:tc>
+      </w:tr>
+      <w:tr>
+        <w:tc>
+          <w:p>
+            <w:pPr>
+              <w:pStyle w:val="Compact"/>
+              <w:jc w:val="right"/>
+            </w:pPr>
+            <w:r>
+              <w:t xml:space="preserve">2006</w:t>
+            </w:r>
+          </w:p>
+        </w:tc>
+        <w:tc>
+          <w:p>
+            <w:pPr>
+              <w:pStyle w:val="Compact"/>
+              <w:jc w:val="right"/>
+            </w:pPr>
+            <w:r>
+              <w:t xml:space="preserve">0.227</w:t>
+            </w:r>
+          </w:p>
+        </w:tc>
+        <w:tc>
+          <w:p>
+            <w:pPr>
+              <w:pStyle w:val="Compact"/>
+              <w:jc w:val="right"/>
+            </w:pPr>
+            <w:r>
+              <w:t xml:space="preserve">0.221</w:t>
+            </w:r>
+          </w:p>
+        </w:tc>
+        <w:tc>
+          <w:p>
+            <w:pPr>
+              <w:pStyle w:val="Compact"/>
+              <w:jc w:val="right"/>
+            </w:pPr>
+            <w:r>
+              <w:t xml:space="preserve">0.233</w:t>
+            </w:r>
+          </w:p>
+        </w:tc>
+      </w:tr>
+      <w:tr>
+        <w:tc>
+          <w:p>
+            <w:pPr>
+              <w:pStyle w:val="Compact"/>
+              <w:jc w:val="right"/>
+            </w:pPr>
+            <w:r>
+              <w:t xml:space="preserve">2009</w:t>
+            </w:r>
+          </w:p>
+        </w:tc>
+        <w:tc>
+          <w:p>
+            <w:pPr>
+              <w:pStyle w:val="Compact"/>
+              <w:jc w:val="right"/>
+            </w:pPr>
+            <w:r>
+              <w:t xml:space="preserve">0.200</w:t>
+            </w:r>
+          </w:p>
+        </w:tc>
+        <w:tc>
+          <w:p>
+            <w:pPr>
+              <w:pStyle w:val="Compact"/>
+              <w:jc w:val="right"/>
+            </w:pPr>
+            <w:r>
+              <w:t xml:space="preserve">0.194</w:t>
+            </w:r>
+          </w:p>
+        </w:tc>
+        <w:tc>
+          <w:p>
+            <w:pPr>
+              <w:pStyle w:val="Compact"/>
+              <w:jc w:val="right"/>
+            </w:pPr>
+            <w:r>
+              <w:t xml:space="preserve">0.206</w:t>
+            </w:r>
+          </w:p>
+        </w:tc>
+      </w:tr>
+      <w:tr>
+        <w:tc>
+          <w:p>
+            <w:pPr>
+              <w:pStyle w:val="Compact"/>
+              <w:jc w:val="right"/>
+            </w:pPr>
+            <w:r>
+              <w:t xml:space="preserve">2012</w:t>
+            </w:r>
+          </w:p>
+        </w:tc>
+        <w:tc>
+          <w:p>
+            <w:pPr>
+              <w:pStyle w:val="Compact"/>
+              <w:jc w:val="right"/>
+            </w:pPr>
+            <w:r>
+              <w:t xml:space="preserve">0.187</w:t>
+            </w:r>
+          </w:p>
+        </w:tc>
+        <w:tc>
+          <w:p>
+            <w:pPr>
+              <w:pStyle w:val="Compact"/>
+              <w:jc w:val="right"/>
+            </w:pPr>
+            <w:r>
+              <w:t xml:space="preserve">0.181</w:t>
+            </w:r>
+          </w:p>
+        </w:tc>
+        <w:tc>
+          <w:p>
+            <w:pPr>
+              <w:pStyle w:val="Compact"/>
+              <w:jc w:val="right"/>
+            </w:pPr>
+            <w:r>
+              <w:t xml:space="preserve">0.194</w:t>
+            </w:r>
+          </w:p>
+        </w:tc>
+      </w:tr>
+    </w:tbl>
+    <w:p>
+      <w:pPr>
+        <w:pStyle w:val="Heading3"/>
+      </w:pPr>
+      <w:bookmarkStart w:id="39" w:name="rci-dundee"/>
+      <w:bookmarkEnd w:id="39"/>
+      <w:r>
+        <w:t xml:space="preserve">RCI, Dundee</w:t>
+      </w:r>
+    </w:p>
+    <w:tbl>
+      <w:tblPr>
+        <w:tblStyle w:val="TableNormal"/>
+        <w:tblW w:type="pct" w:w="0.0"/>
+        <w:tblLook w:firstRow="1"/>
+      </w:tblPr>
+      <w:tblGrid/>
+      <w:tr>
+        <w:trPr>
+          <w:cnfStyle w:firstRow="1"/>
+        </w:trPr>
+        <w:tc>
+          <w:tcPr>
+            <w:tcBorders>
+              <w:bottom w:val="single"/>
+            </w:tcBorders>
+            <w:vAlign w:val="bottom"/>
+          </w:tcPr>
+          <w:p>
+            <w:pPr>
+              <w:pStyle w:val="Compact"/>
+              <w:jc w:val="right"/>
+            </w:pPr>
+            <w:r>
+              <w:t xml:space="preserve">period</w:t>
+            </w:r>
+          </w:p>
+        </w:tc>
+        <w:tc>
+          <w:tcPr>
+            <w:tcBorders>
+              <w:bottom w:val="single"/>
+            </w:tcBorders>
+            <w:vAlign w:val="bottom"/>
+          </w:tcPr>
+          <w:p>
+            <w:pPr>
+              <w:pStyle w:val="Compact"/>
+              <w:jc w:val="right"/>
+            </w:pPr>
+            <w:r>
+              <w:t xml:space="preserve">median</w:t>
+            </w:r>
+          </w:p>
+        </w:tc>
+        <w:tc>
+          <w:tcPr>
+            <w:tcBorders>
+              <w:bottom w:val="single"/>
+            </w:tcBorders>
+            <w:vAlign w:val="bottom"/>
+          </w:tcPr>
+          <w:p>
+            <w:pPr>
+              <w:pStyle w:val="Compact"/>
+              <w:jc w:val="right"/>
+            </w:pPr>
+            <w:r>
+              <w:t xml:space="preserve">lower</w:t>
+            </w:r>
+          </w:p>
+        </w:tc>
+        <w:tc>
+          <w:tcPr>
+            <w:tcBorders>
+              <w:bottom w:val="single"/>
+            </w:tcBorders>
+            <w:vAlign w:val="bottom"/>
+          </w:tcPr>
+          <w:p>
+            <w:pPr>
+              <w:pStyle w:val="Compact"/>
+              <w:jc w:val="right"/>
+            </w:pPr>
+            <w:r>
+              <w:t xml:space="preserve">upper</w:t>
+            </w:r>
+          </w:p>
+        </w:tc>
+      </w:tr>
+      <w:tr>
+        <w:tc>
+          <w:p>
+            <w:pPr>
+              <w:pStyle w:val="Compact"/>
+              <w:jc w:val="right"/>
+            </w:pPr>
+            <w:r>
+              <w:t xml:space="preserve">2004</w:t>
+            </w:r>
+          </w:p>
+        </w:tc>
+        <w:tc>
+          <w:p>
+            <w:pPr>
+              <w:pStyle w:val="Compact"/>
+              <w:jc w:val="right"/>
+            </w:pPr>
+            <w:r>
+              <w:t xml:space="preserve">0.304</w:t>
+            </w:r>
+          </w:p>
+        </w:tc>
+        <w:tc>
+          <w:p>
+            <w:pPr>
+              <w:pStyle w:val="Compact"/>
+              <w:jc w:val="right"/>
+            </w:pPr>
+            <w:r>
+              <w:t xml:space="preserve">0.298</w:t>
+            </w:r>
+          </w:p>
+        </w:tc>
+        <w:tc>
+          <w:p>
+            <w:pPr>
+              <w:pStyle w:val="Compact"/>
+              <w:jc w:val="right"/>
+            </w:pPr>
+            <w:r>
+              <w:t xml:space="preserve">0.309</w:t>
+            </w:r>
+          </w:p>
+        </w:tc>
+      </w:tr>
+      <w:tr>
+        <w:tc>
+          <w:p>
+            <w:pPr>
+              <w:pStyle w:val="Compact"/>
+              <w:jc w:val="right"/>
+            </w:pPr>
+            <w:r>
+              <w:t xml:space="preserve">2006</w:t>
+            </w:r>
+          </w:p>
+        </w:tc>
+        <w:tc>
+          <w:p>
+            <w:pPr>
+              <w:pStyle w:val="Compact"/>
+              <w:jc w:val="right"/>
+            </w:pPr>
+            <w:r>
+              <w:t xml:space="preserve">0.295</w:t>
+            </w:r>
+          </w:p>
+        </w:tc>
+        <w:tc>
+          <w:p>
+            <w:pPr>
+              <w:pStyle w:val="Compact"/>
+              <w:jc w:val="right"/>
+            </w:pPr>
+            <w:r>
+              <w:t xml:space="preserve">0.290</w:t>
+            </w:r>
+          </w:p>
+        </w:tc>
+        <w:tc>
+          <w:p>
+            <w:pPr>
+              <w:pStyle w:val="Compact"/>
+              <w:jc w:val="right"/>
+            </w:pPr>
+            <w:r>
+              <w:t xml:space="preserve">0.301</w:t>
+            </w:r>
+          </w:p>
+        </w:tc>
+      </w:tr>
+      <w:tr>
+        <w:tc>
+          <w:p>
+            <w:pPr>
+              <w:pStyle w:val="Compact"/>
+              <w:jc w:val="right"/>
+            </w:pPr>
+            <w:r>
+              <w:t xml:space="preserve">2009</w:t>
+            </w:r>
+          </w:p>
+        </w:tc>
+        <w:tc>
+          <w:p>
+            <w:pPr>
+              <w:pStyle w:val="Compact"/>
+              <w:jc w:val="right"/>
+            </w:pPr>
+            <w:r>
+              <w:t xml:space="preserve">0.266</w:t>
+            </w:r>
+          </w:p>
+        </w:tc>
+        <w:tc>
+          <w:p>
+            <w:pPr>
+              <w:pStyle w:val="Compact"/>
+              <w:jc w:val="right"/>
+            </w:pPr>
+            <w:r>
+              <w:t xml:space="preserve">0.261</w:t>
+            </w:r>
+          </w:p>
+        </w:tc>
+        <w:tc>
+          <w:p>
+            <w:pPr>
+              <w:pStyle w:val="Compact"/>
+              <w:jc w:val="right"/>
+            </w:pPr>
+            <w:r>
+              <w:t xml:space="preserve">0.272</w:t>
+            </w:r>
+          </w:p>
+        </w:tc>
+      </w:tr>
+      <w:tr>
+        <w:tc>
+          <w:p>
+            <w:pPr>
+              <w:pStyle w:val="Compact"/>
+              <w:jc w:val="right"/>
+            </w:pPr>
+            <w:r>
+              <w:t xml:space="preserve">2012</w:t>
+            </w:r>
+          </w:p>
+        </w:tc>
+        <w:tc>
+          <w:p>
+            <w:pPr>
+              <w:pStyle w:val="Compact"/>
+              <w:jc w:val="right"/>
+            </w:pPr>
+            <w:r>
+              <w:t xml:space="preserve">0.256</w:t>
+            </w:r>
+          </w:p>
+        </w:tc>
+        <w:tc>
+          <w:p>
+            <w:pPr>
+              <w:pStyle w:val="Compact"/>
+              <w:jc w:val="right"/>
+            </w:pPr>
+            <w:r>
+              <w:t xml:space="preserve">0.250</w:t>
+            </w:r>
+          </w:p>
+        </w:tc>
+        <w:tc>
+          <w:p>
+            <w:pPr>
+              <w:pStyle w:val="Compact"/>
+              <w:jc w:val="right"/>
+            </w:pPr>
+            <w:r>
+              <w:t xml:space="preserve">0.261</w:t>
+            </w:r>
+          </w:p>
+        </w:tc>
+      </w:tr>
+    </w:tbl>
+    <w:p>
+      <w:pPr>
+        <w:pStyle w:val="Heading3"/>
+      </w:pPr>
+      <w:bookmarkStart w:id="40" w:name="rci-edinburgh"/>
+      <w:bookmarkEnd w:id="40"/>
+      <w:r>
+        <w:t xml:space="preserve">RCI, Edinburgh</w:t>
+      </w:r>
+    </w:p>
+    <w:tbl>
+      <w:tblPr>
+        <w:tblStyle w:val="TableNormal"/>
+        <w:tblW w:type="pct" w:w="0.0"/>
+        <w:tblLook w:firstRow="1"/>
+      </w:tblPr>
+      <w:tblGrid/>
+      <w:tr>
+        <w:trPr>
+          <w:cnfStyle w:firstRow="1"/>
+        </w:trPr>
+        <w:tc>
+          <w:tcPr>
+            <w:tcBorders>
+              <w:bottom w:val="single"/>
+            </w:tcBorders>
+            <w:vAlign w:val="bottom"/>
+          </w:tcPr>
+          <w:p>
+            <w:pPr>
+              <w:pStyle w:val="Compact"/>
+              <w:jc w:val="right"/>
+            </w:pPr>
+            <w:r>
+              <w:t xml:space="preserve">period</w:t>
+            </w:r>
+          </w:p>
+        </w:tc>
+        <w:tc>
+          <w:tcPr>
+            <w:tcBorders>
+              <w:bottom w:val="single"/>
+            </w:tcBorders>
+            <w:vAlign w:val="bottom"/>
+          </w:tcPr>
+          <w:p>
+            <w:pPr>
+              <w:pStyle w:val="Compact"/>
+              <w:jc w:val="right"/>
+            </w:pPr>
+            <w:r>
+              <w:t xml:space="preserve">median</w:t>
+            </w:r>
+          </w:p>
+        </w:tc>
+        <w:tc>
+          <w:tcPr>
+            <w:tcBorders>
+              <w:bottom w:val="single"/>
+            </w:tcBorders>
+            <w:vAlign w:val="bottom"/>
+          </w:tcPr>
+          <w:p>
+            <w:pPr>
+              <w:pStyle w:val="Compact"/>
+              <w:jc w:val="right"/>
+            </w:pPr>
+            <w:r>
+              <w:t xml:space="preserve">lower</w:t>
+            </w:r>
+          </w:p>
+        </w:tc>
+        <w:tc>
+          <w:tcPr>
+            <w:tcBorders>
+              <w:bottom w:val="single"/>
+            </w:tcBorders>
+            <w:vAlign w:val="bottom"/>
+          </w:tcPr>
+          <w:p>
+            <w:pPr>
+              <w:pStyle w:val="Compact"/>
+              <w:jc w:val="right"/>
+            </w:pPr>
+            <w:r>
+              <w:t xml:space="preserve">upper</w:t>
+            </w:r>
+          </w:p>
+        </w:tc>
+      </w:tr>
+      <w:tr>
+        <w:tc>
+          <w:p>
+            <w:pPr>
+              <w:pStyle w:val="Compact"/>
+              <w:jc w:val="right"/>
+            </w:pPr>
+            <w:r>
+              <w:t xml:space="preserve">2004</w:t>
+            </w:r>
+          </w:p>
+        </w:tc>
+        <w:tc>
+          <w:p>
+            <w:pPr>
+              <w:pStyle w:val="Compact"/>
+              <w:jc w:val="right"/>
+            </w:pPr>
+            <w:r>
+              <w:t xml:space="preserve">0.013</w:t>
+            </w:r>
+          </w:p>
+        </w:tc>
+        <w:tc>
+          <w:p>
+            <w:pPr>
+              <w:pStyle w:val="Compact"/>
+              <w:jc w:val="right"/>
+            </w:pPr>
+            <w:r>
+              <w:t xml:space="preserve">0.009</w:t>
+            </w:r>
+          </w:p>
+        </w:tc>
+        <w:tc>
+          <w:p>
+            <w:pPr>
+              <w:pStyle w:val="Compact"/>
+              <w:jc w:val="right"/>
+            </w:pPr>
+            <w:r>
+              <w:t xml:space="preserve">0.017</w:t>
+            </w:r>
+          </w:p>
+        </w:tc>
+      </w:tr>
+      <w:tr>
+        <w:tc>
+          <w:p>
+            <w:pPr>
+              <w:pStyle w:val="Compact"/>
+              <w:jc w:val="right"/>
+            </w:pPr>
+            <w:r>
+              <w:t xml:space="preserve">2006</w:t>
+            </w:r>
+          </w:p>
+        </w:tc>
+        <w:tc>
+          <w:p>
+            <w:pPr>
+              <w:pStyle w:val="Compact"/>
+              <w:jc w:val="right"/>
+            </w:pPr>
+            <w:r>
+              <w:t xml:space="preserve">0.020</w:t>
+            </w:r>
+          </w:p>
+        </w:tc>
+        <w:tc>
+          <w:p>
+            <w:pPr>
+              <w:pStyle w:val="Compact"/>
+              <w:jc w:val="right"/>
+            </w:pPr>
+            <w:r>
+              <w:t xml:space="preserve">0.016</w:t>
+            </w:r>
+          </w:p>
+        </w:tc>
+        <w:tc>
+          <w:p>
+            <w:pPr>
+              <w:pStyle w:val="Compact"/>
+              <w:jc w:val="right"/>
+            </w:pPr>
+            <w:r>
+              <w:t xml:space="preserve">0.023</w:t>
+            </w:r>
+          </w:p>
+        </w:tc>
+      </w:tr>
+      <w:tr>
+        <w:tc>
+          <w:p>
+            <w:pPr>
+              <w:pStyle w:val="Compact"/>
+              <w:jc w:val="right"/>
+            </w:pPr>
+            <w:r>
+              <w:t xml:space="preserve">2009</w:t>
+            </w:r>
+          </w:p>
+        </w:tc>
+        <w:tc>
+          <w:p>
+            <w:pPr>
+              <w:pStyle w:val="Compact"/>
+              <w:jc w:val="right"/>
+            </w:pPr>
+            <w:r>
+              <w:t xml:space="preserve">-0.005</w:t>
+            </w:r>
+          </w:p>
+        </w:tc>
+        <w:tc>
+          <w:p>
+            <w:pPr>
+              <w:pStyle w:val="Compact"/>
+              <w:jc w:val="right"/>
+            </w:pPr>
+            <w:r>
+              <w:t xml:space="preserve">-0.009</w:t>
+            </w:r>
+          </w:p>
+        </w:tc>
+        <w:tc>
+          <w:p>
+            <w:pPr>
+              <w:pStyle w:val="Compact"/>
+              <w:jc w:val="right"/>
+            </w:pPr>
+            <w:r>
+              <w:t xml:space="preserve">-0.002</w:t>
+            </w:r>
+          </w:p>
+        </w:tc>
+      </w:tr>
+      <w:tr>
+        <w:tc>
+          <w:p>
+            <w:pPr>
+              <w:pStyle w:val="Compact"/>
+              <w:jc w:val="right"/>
+            </w:pPr>
+            <w:r>
+              <w:t xml:space="preserve">2012</w:t>
+            </w:r>
+          </w:p>
+        </w:tc>
+        <w:tc>
+          <w:p>
+            <w:pPr>
+              <w:pStyle w:val="Compact"/>
+              <w:jc w:val="right"/>
+            </w:pPr>
+            <w:r>
+              <w:t xml:space="preserve">-0.013</w:t>
+            </w:r>
+          </w:p>
+        </w:tc>
+        <w:tc>
+          <w:p>
+            <w:pPr>
+              <w:pStyle w:val="Compact"/>
+              <w:jc w:val="right"/>
+            </w:pPr>
+            <w:r>
+              <w:t xml:space="preserve">-0.017</w:t>
+            </w:r>
+          </w:p>
+        </w:tc>
+        <w:tc>
+          <w:p>
+            <w:pPr>
+              <w:pStyle w:val="Compact"/>
+              <w:jc w:val="right"/>
+            </w:pPr>
+            <w:r>
+              <w:t xml:space="preserve">-0.009</w:t>
+            </w:r>
+          </w:p>
+        </w:tc>
+      </w:tr>
+    </w:tbl>
+    <w:p>
+      <w:pPr>
+        <w:pStyle w:val="Heading3"/>
+      </w:pPr>
+      <w:bookmarkStart w:id="41" w:name="rci-glasgow"/>
+      <w:bookmarkEnd w:id="41"/>
+      <w:r>
+        <w:t xml:space="preserve">RCI, Glasgow</w:t>
+      </w:r>
+    </w:p>
+    <w:tbl>
+      <w:tblPr>
+        <w:tblStyle w:val="TableNormal"/>
+        <w:tblW w:type="pct" w:w="0.0"/>
+        <w:tblLook w:firstRow="1"/>
+      </w:tblPr>
+      <w:tblGrid/>
+      <w:tr>
+        <w:trPr>
+          <w:cnfStyle w:firstRow="1"/>
+        </w:trPr>
+        <w:tc>
+          <w:tcPr>
+            <w:tcBorders>
+              <w:bottom w:val="single"/>
+            </w:tcBorders>
+            <w:vAlign w:val="bottom"/>
+          </w:tcPr>
+          <w:p>
+            <w:pPr>
+              <w:pStyle w:val="Compact"/>
+              <w:jc w:val="right"/>
+            </w:pPr>
+            <w:r>
+              <w:t xml:space="preserve">period</w:t>
+            </w:r>
+          </w:p>
+        </w:tc>
+        <w:tc>
+          <w:tcPr>
+            <w:tcBorders>
+              <w:bottom w:val="single"/>
+            </w:tcBorders>
+            <w:vAlign w:val="bottom"/>
+          </w:tcPr>
+          <w:p>
+            <w:pPr>
+              <w:pStyle w:val="Compact"/>
+              <w:jc w:val="right"/>
+            </w:pPr>
+            <w:r>
+              <w:t xml:space="preserve">median</w:t>
+            </w:r>
+          </w:p>
+        </w:tc>
+        <w:tc>
+          <w:tcPr>
+            <w:tcBorders>
+              <w:bottom w:val="single"/>
+            </w:tcBorders>
+            <w:vAlign w:val="bottom"/>
+          </w:tcPr>
+          <w:p>
+            <w:pPr>
+              <w:pStyle w:val="Compact"/>
+              <w:jc w:val="right"/>
+            </w:pPr>
+            <w:r>
+              <w:t xml:space="preserve">lower</w:t>
+            </w:r>
+          </w:p>
+        </w:tc>
+        <w:tc>
+          <w:tcPr>
+            <w:tcBorders>
+              <w:bottom w:val="single"/>
+            </w:tcBorders>
+            <w:vAlign w:val="bottom"/>
+          </w:tcPr>
+          <w:p>
+            <w:pPr>
+              <w:pStyle w:val="Compact"/>
+              <w:jc w:val="right"/>
+            </w:pPr>
+            <w:r>
+              <w:t xml:space="preserve">upper</w:t>
+            </w:r>
+          </w:p>
+        </w:tc>
+      </w:tr>
+      <w:tr>
+        <w:tc>
+          <w:p>
+            <w:pPr>
+              <w:pStyle w:val="Compact"/>
+              <w:jc w:val="right"/>
+            </w:pPr>
+            <w:r>
+              <w:t xml:space="preserve">2004</w:t>
+            </w:r>
+          </w:p>
+        </w:tc>
+        <w:tc>
+          <w:p>
+            <w:pPr>
+              <w:pStyle w:val="Compact"/>
+              <w:jc w:val="right"/>
+            </w:pPr>
+            <w:r>
+              <w:t xml:space="preserve">0.144</w:t>
+            </w:r>
+          </w:p>
+        </w:tc>
+        <w:tc>
+          <w:p>
+            <w:pPr>
+              <w:pStyle w:val="Compact"/>
+              <w:jc w:val="right"/>
+            </w:pPr>
+            <w:r>
+              <w:t xml:space="preserve">0.142</w:t>
+            </w:r>
+          </w:p>
+        </w:tc>
+        <w:tc>
+          <w:p>
+            <w:pPr>
+              <w:pStyle w:val="Compact"/>
+              <w:jc w:val="right"/>
+            </w:pPr>
+            <w:r>
+              <w:t xml:space="preserve">0.146</w:t>
+            </w:r>
+          </w:p>
+        </w:tc>
+      </w:tr>
+      <w:tr>
+        <w:tc>
+          <w:p>
+            <w:pPr>
+              <w:pStyle w:val="Compact"/>
+              <w:jc w:val="right"/>
+            </w:pPr>
+            <w:r>
+              <w:t xml:space="preserve">2006</w:t>
+            </w:r>
+          </w:p>
+        </w:tc>
+        <w:tc>
+          <w:p>
+            <w:pPr>
+              <w:pStyle w:val="Compact"/>
+              <w:jc w:val="right"/>
+            </w:pPr>
+            <w:r>
+              <w:t xml:space="preserve">0.140</w:t>
+            </w:r>
+          </w:p>
+        </w:tc>
+        <w:tc>
+          <w:p>
+            <w:pPr>
+              <w:pStyle w:val="Compact"/>
+              <w:jc w:val="right"/>
+            </w:pPr>
+            <w:r>
+              <w:t xml:space="preserve">0.137</w:t>
+            </w:r>
+          </w:p>
+        </w:tc>
+        <w:tc>
+          <w:p>
+            <w:pPr>
+              <w:pStyle w:val="Compact"/>
+              <w:jc w:val="right"/>
+            </w:pPr>
+            <w:r>
+              <w:t xml:space="preserve">0.142</w:t>
+            </w:r>
+          </w:p>
+        </w:tc>
+      </w:tr>
+      <w:tr>
+        <w:tc>
+          <w:p>
+            <w:pPr>
+              <w:pStyle w:val="Compact"/>
+              <w:jc w:val="right"/>
+            </w:pPr>
+            <w:r>
+              <w:t xml:space="preserve">2009</w:t>
+            </w:r>
+          </w:p>
+        </w:tc>
+        <w:tc>
+          <w:p>
+            <w:pPr>
+              <w:pStyle w:val="Compact"/>
+              <w:jc w:val="right"/>
+            </w:pPr>
+            <w:r>
+              <w:t xml:space="preserve">0.125</w:t>
+            </w:r>
+          </w:p>
+        </w:tc>
+        <w:tc>
+          <w:p>
+            <w:pPr>
+              <w:pStyle w:val="Compact"/>
+              <w:jc w:val="right"/>
+            </w:pPr>
+            <w:r>
+              <w:t xml:space="preserve">0.123</w:t>
+            </w:r>
+          </w:p>
+        </w:tc>
+        <w:tc>
+          <w:p>
+            <w:pPr>
+              <w:pStyle w:val="Compact"/>
+              <w:jc w:val="right"/>
+            </w:pPr>
+            <w:r>
+              <w:t xml:space="preserve">0.128</w:t>
+            </w:r>
+          </w:p>
+        </w:tc>
+      </w:tr>
+      <w:tr>
+        <w:tc>
+          <w:p>
+            <w:pPr>
+              <w:pStyle w:val="Compact"/>
+              <w:jc w:val="right"/>
+            </w:pPr>
+            <w:r>
+              <w:t xml:space="preserve">2012</w:t>
+            </w:r>
+          </w:p>
+        </w:tc>
+        <w:tc>
+          <w:p>
+            <w:pPr>
+              <w:pStyle w:val="Compact"/>
+              <w:jc w:val="right"/>
+            </w:pPr>
+            <w:r>
+              <w:t xml:space="preserve">0.093</w:t>
+            </w:r>
+          </w:p>
+        </w:tc>
+        <w:tc>
+          <w:p>
+            <w:pPr>
+              <w:pStyle w:val="Compact"/>
+              <w:jc w:val="right"/>
+            </w:pPr>
+            <w:r>
+              <w:t xml:space="preserve">0.091</w:t>
+            </w:r>
+          </w:p>
+        </w:tc>
+        <w:tc>
+          <w:p>
+            <w:pPr>
+              <w:pStyle w:val="Compact"/>
+              <w:jc w:val="right"/>
+            </w:pPr>
+            <w:r>
+              <w:t xml:space="preserve">0.096</w:t>
+            </w:r>
+          </w:p>
+        </w:tc>
+      </w:tr>
+    </w:tbl>
+    <w:p>
+      <w:pPr>
+        <w:pStyle w:val="Heading2"/>
+      </w:pPr>
+      <w:bookmarkStart w:id="42" w:name="dissimilarity-calculations"/>
+      <w:bookmarkEnd w:id="42"/>
+      <w:r>
+        <w:t xml:space="preserve">Dissimilarity calculations</w:t>
+      </w:r>
+    </w:p>
+    <w:p>
+      <w:pPr>
+        <w:pStyle w:val="FirstParagraph"/>
+      </w:pPr>
+      <w:r>
+        <w:t xml:space="preserve">This section will present the results of the Dissimilarity index calculations, using the Bayesian modelling approach used in Kavanagh et al 2016.</w:t>
+      </w:r>
+    </w:p>
+    <w:p>
+      <w:pPr>
+        <w:pStyle w:val="Heading3"/>
+      </w:pPr>
+      <w:bookmarkStart w:id="43" w:name="d-aberdeen"/>
+      <w:bookmarkEnd w:id="43"/>
+      <w:r>
+        <w:t xml:space="preserve">D, Aberdeen</w:t>
+      </w:r>
+    </w:p>
+    <w:tbl>
+      <w:tblPr>
+        <w:tblStyle w:val="TableNormal"/>
+        <w:tblW w:type="pct" w:w="0.0"/>
+        <w:tblLook w:firstRow="1"/>
+      </w:tblPr>
+      <w:tblGrid/>
+      <w:tr>
+        <w:trPr>
+          <w:cnfStyle w:firstRow="1"/>
+        </w:trPr>
+        <w:tc>
+          <w:tcPr>
+            <w:tcBorders>
+              <w:bottom w:val="single"/>
+            </w:tcBorders>
+            <w:vAlign w:val="bottom"/>
+          </w:tcPr>
+          <w:p>
+            <w:pPr>
+              <w:pStyle w:val="Compact"/>
+              <w:jc w:val="right"/>
+            </w:pPr>
+            <w:r>
+              <w:t xml:space="preserve">period</w:t>
+            </w:r>
+          </w:p>
+        </w:tc>
+        <w:tc>
+          <w:tcPr>
+            <w:tcBorders>
+              <w:bottom w:val="single"/>
+            </w:tcBorders>
+            <w:vAlign w:val="bottom"/>
+          </w:tcPr>
+          <w:p>
+            <w:pPr>
+              <w:pStyle w:val="Compact"/>
+              <w:jc w:val="right"/>
+            </w:pPr>
+            <w:r>
+              <w:t xml:space="preserve">median</w:t>
+            </w:r>
+          </w:p>
+        </w:tc>
+        <w:tc>
+          <w:tcPr>
+            <w:tcBorders>
+              <w:bottom w:val="single"/>
+            </w:tcBorders>
+            <w:vAlign w:val="bottom"/>
+          </w:tcPr>
+          <w:p>
+            <w:pPr>
+              <w:pStyle w:val="Compact"/>
+              <w:jc w:val="right"/>
+            </w:pPr>
+            <w:r>
+              <w:t xml:space="preserve">lower</w:t>
+            </w:r>
+          </w:p>
+        </w:tc>
+        <w:tc>
+          <w:tcPr>
+            <w:tcBorders>
+              <w:bottom w:val="single"/>
+            </w:tcBorders>
+            <w:vAlign w:val="bottom"/>
+          </w:tcPr>
+          <w:p>
+            <w:pPr>
+              <w:pStyle w:val="Compact"/>
+              <w:jc w:val="right"/>
+            </w:pPr>
+            <w:r>
+              <w:t xml:space="preserve">upper</w:t>
+            </w:r>
+          </w:p>
+        </w:tc>
+      </w:tr>
+      <w:tr>
+        <w:tc>
+          <w:p>
+            <w:pPr>
+              <w:pStyle w:val="Compact"/>
+              <w:jc w:val="right"/>
+            </w:pPr>
+            <w:r>
+              <w:t xml:space="preserve">2004</w:t>
+            </w:r>
+          </w:p>
+        </w:tc>
+        <w:tc>
+          <w:p>
+            <w:pPr>
+              <w:pStyle w:val="Compact"/>
+              <w:jc w:val="right"/>
+            </w:pPr>
+            <w:r>
+              <w:t xml:space="preserve">0.382</w:t>
+            </w:r>
+          </w:p>
+        </w:tc>
+        <w:tc>
+          <w:p>
+            <w:pPr>
+              <w:pStyle w:val="Compact"/>
+              <w:jc w:val="right"/>
+            </w:pPr>
+            <w:r>
+              <w:t xml:space="preserve">0.377</w:t>
+            </w:r>
+          </w:p>
+        </w:tc>
+        <w:tc>
+          <w:p>
+            <w:pPr>
+              <w:pStyle w:val="Compact"/>
+              <w:jc w:val="right"/>
+            </w:pPr>
+            <w:r>
+              <w:t xml:space="preserve">0.388</w:t>
+            </w:r>
+          </w:p>
+        </w:tc>
+      </w:tr>
+      <w:tr>
+        <w:tc>
+          <w:p>
+            <w:pPr>
+              <w:pStyle w:val="Compact"/>
+              <w:jc w:val="right"/>
+            </w:pPr>
+            <w:r>
+              <w:t xml:space="preserve">2006</w:t>
+            </w:r>
+          </w:p>
+        </w:tc>
+        <w:tc>
+          <w:p>
+            <w:pPr>
+              <w:pStyle w:val="Compact"/>
+              <w:jc w:val="right"/>
+            </w:pPr>
+            <w:r>
+              <w:t xml:space="preserve">0.381</w:t>
+            </w:r>
+          </w:p>
+        </w:tc>
+        <w:tc>
+          <w:p>
+            <w:pPr>
+              <w:pStyle w:val="Compact"/>
+              <w:jc w:val="right"/>
+            </w:pPr>
+            <w:r>
+              <w:t xml:space="preserve">0.375</w:t>
+            </w:r>
+          </w:p>
+        </w:tc>
+        <w:tc>
+          <w:p>
+            <w:pPr>
+              <w:pStyle w:val="Compact"/>
+              <w:jc w:val="right"/>
+            </w:pPr>
+            <w:r>
+              <w:t xml:space="preserve">0.386</w:t>
+            </w:r>
+          </w:p>
+        </w:tc>
+      </w:tr>
+      <w:tr>
+        <w:tc>
+          <w:p>
+            <w:pPr>
+              <w:pStyle w:val="Compact"/>
+              <w:jc w:val="right"/>
+            </w:pPr>
+            <w:r>
+              <w:t xml:space="preserve">2009</w:t>
+            </w:r>
+          </w:p>
+        </w:tc>
+        <w:tc>
+          <w:p>
+            <w:pPr>
+              <w:pStyle w:val="Compact"/>
+              <w:jc w:val="right"/>
+            </w:pPr>
+            <w:r>
+              <w:t xml:space="preserve">0.379</w:t>
+            </w:r>
+          </w:p>
+        </w:tc>
+        <w:tc>
+          <w:p>
+            <w:pPr>
+              <w:pStyle w:val="Compact"/>
+              <w:jc w:val="right"/>
+            </w:pPr>
+            <w:r>
+              <w:t xml:space="preserve">0.373</w:t>
+            </w:r>
+          </w:p>
+        </w:tc>
+        <w:tc>
+          <w:p>
+            <w:pPr>
+              <w:pStyle w:val="Compact"/>
+              <w:jc w:val="right"/>
+            </w:pPr>
+            <w:r>
+              <w:t xml:space="preserve">0.384</w:t>
+            </w:r>
+          </w:p>
+        </w:tc>
+      </w:tr>
+      <w:tr>
+        <w:tc>
+          <w:p>
+            <w:pPr>
+              <w:pStyle w:val="Compact"/>
+              <w:jc w:val="right"/>
+            </w:pPr>
+            <w:r>
+              <w:t xml:space="preserve">2012</w:t>
+            </w:r>
+          </w:p>
+        </w:tc>
+        <w:tc>
+          <w:p>
+            <w:pPr>
+              <w:pStyle w:val="Compact"/>
+              <w:jc w:val="right"/>
+            </w:pPr>
+            <w:r>
+              <w:t xml:space="preserve">0.361</w:t>
+            </w:r>
+          </w:p>
+        </w:tc>
+        <w:tc>
+          <w:p>
+            <w:pPr>
+              <w:pStyle w:val="Compact"/>
+              <w:jc w:val="right"/>
+            </w:pPr>
+            <w:r>
+              <w:t xml:space="preserve">0.356</w:t>
+            </w:r>
+          </w:p>
+        </w:tc>
+        <w:tc>
+          <w:p>
+            <w:pPr>
+              <w:pStyle w:val="Compact"/>
+              <w:jc w:val="right"/>
+            </w:pPr>
+            <w:r>
+              <w:t xml:space="preserve">0.367</w:t>
+            </w:r>
+          </w:p>
+        </w:tc>
+      </w:tr>
+    </w:tbl>
+    <w:p>
+      <w:pPr>
+        <w:pStyle w:val="Heading3"/>
+      </w:pPr>
+      <w:bookmarkStart w:id="44" w:name="d-dundee"/>
+      <w:bookmarkEnd w:id="44"/>
+      <w:r>
+        <w:t xml:space="preserve">D, Dundee</w:t>
+      </w:r>
+    </w:p>
+    <w:tbl>
+      <w:tblPr>
+        <w:tblStyle w:val="TableNormal"/>
+        <w:tblW w:type="pct" w:w="0.0"/>
+        <w:tblLook w:firstRow="1"/>
+      </w:tblPr>
+      <w:tblGrid/>
+      <w:tr>
+        <w:trPr>
+          <w:cnfStyle w:firstRow="1"/>
+        </w:trPr>
+        <w:tc>
+          <w:tcPr>
+            <w:tcBorders>
+              <w:bottom w:val="single"/>
+            </w:tcBorders>
+            <w:vAlign w:val="bottom"/>
+          </w:tcPr>
+          <w:p>
+            <w:pPr>
+              <w:pStyle w:val="Compact"/>
+              <w:jc w:val="right"/>
+            </w:pPr>
+            <w:r>
+              <w:t xml:space="preserve">period</w:t>
+            </w:r>
+          </w:p>
+        </w:tc>
+        <w:tc>
+          <w:tcPr>
+            <w:tcBorders>
+              <w:bottom w:val="single"/>
+            </w:tcBorders>
+            <w:vAlign w:val="bottom"/>
+          </w:tcPr>
+          <w:p>
+            <w:pPr>
+              <w:pStyle w:val="Compact"/>
+              <w:jc w:val="right"/>
+            </w:pPr>
+            <w:r>
+              <w:t xml:space="preserve">median</w:t>
+            </w:r>
+          </w:p>
+        </w:tc>
+        <w:tc>
+          <w:tcPr>
+            <w:tcBorders>
+              <w:bottom w:val="single"/>
+            </w:tcBorders>
+            <w:vAlign w:val="bottom"/>
+          </w:tcPr>
+          <w:p>
+            <w:pPr>
+              <w:pStyle w:val="Compact"/>
+              <w:jc w:val="right"/>
+            </w:pPr>
+            <w:r>
+              <w:t xml:space="preserve">lower</w:t>
+            </w:r>
+          </w:p>
+        </w:tc>
+        <w:tc>
+          <w:tcPr>
+            <w:tcBorders>
+              <w:bottom w:val="single"/>
+            </w:tcBorders>
+            <w:vAlign w:val="bottom"/>
+          </w:tcPr>
+          <w:p>
+            <w:pPr>
+              <w:pStyle w:val="Compact"/>
+              <w:jc w:val="right"/>
+            </w:pPr>
+            <w:r>
+              <w:t xml:space="preserve">upper</w:t>
+            </w:r>
+          </w:p>
+        </w:tc>
+      </w:tr>
+      <w:tr>
+        <w:tc>
+          <w:p>
+            <w:pPr>
+              <w:pStyle w:val="Compact"/>
+              <w:jc w:val="right"/>
+            </w:pPr>
+            <w:r>
+              <w:t xml:space="preserve">2004</w:t>
+            </w:r>
+          </w:p>
+        </w:tc>
+        <w:tc>
+          <w:p>
+            <w:pPr>
+              <w:pStyle w:val="Compact"/>
+              <w:jc w:val="right"/>
+            </w:pPr>
+            <w:r>
+              <w:t xml:space="preserve">0.412</w:t>
+            </w:r>
+          </w:p>
+        </w:tc>
+        <w:tc>
+          <w:p>
+            <w:pPr>
+              <w:pStyle w:val="Compact"/>
+              <w:jc w:val="right"/>
+            </w:pPr>
+            <w:r>
+              <w:t xml:space="preserve">0.408</w:t>
+            </w:r>
+          </w:p>
+        </w:tc>
+        <w:tc>
+          <w:p>
+            <w:pPr>
+              <w:pStyle w:val="Compact"/>
+              <w:jc w:val="right"/>
+            </w:pPr>
+            <w:r>
+              <w:t xml:space="preserve">0.417</w:t>
+            </w:r>
+          </w:p>
+        </w:tc>
+      </w:tr>
+      <w:tr>
+        <w:tc>
+          <w:p>
+            <w:pPr>
+              <w:pStyle w:val="Compact"/>
+              <w:jc w:val="right"/>
+            </w:pPr>
+            <w:r>
+              <w:t xml:space="preserve">2006</w:t>
+            </w:r>
+          </w:p>
+        </w:tc>
+        <w:tc>
+          <w:p>
+            <w:pPr>
+              <w:pStyle w:val="Compact"/>
+              <w:jc w:val="right"/>
+            </w:pPr>
+            <w:r>
+              <w:t xml:space="preserve">0.401</w:t>
+            </w:r>
+          </w:p>
+        </w:tc>
+        <w:tc>
+          <w:p>
+            <w:pPr>
+              <w:pStyle w:val="Compact"/>
+              <w:jc w:val="right"/>
+            </w:pPr>
+            <w:r>
+              <w:t xml:space="preserve">0.396</w:t>
+            </w:r>
+          </w:p>
+        </w:tc>
+        <w:tc>
+          <w:p>
+            <w:pPr>
+              <w:pStyle w:val="Compact"/>
+              <w:jc w:val="right"/>
+            </w:pPr>
+            <w:r>
+              <w:t xml:space="preserve">0.406</w:t>
+            </w:r>
+          </w:p>
+        </w:tc>
+      </w:tr>
+      <w:tr>
+        <w:tc>
+          <w:p>
+            <w:pPr>
+              <w:pStyle w:val="Compact"/>
+              <w:jc w:val="right"/>
+            </w:pPr>
+            <w:r>
+              <w:t xml:space="preserve">2009</w:t>
+            </w:r>
+          </w:p>
+        </w:tc>
+        <w:tc>
+          <w:p>
+            <w:pPr>
+              <w:pStyle w:val="Compact"/>
+              <w:jc w:val="right"/>
+            </w:pPr>
+            <w:r>
+              <w:t xml:space="preserve">0.383</w:t>
+            </w:r>
+          </w:p>
+        </w:tc>
+        <w:tc>
+          <w:p>
+            <w:pPr>
+              <w:pStyle w:val="Compact"/>
+              <w:jc w:val="right"/>
+            </w:pPr>
+            <w:r>
+              <w:t xml:space="preserve">0.378</w:t>
+            </w:r>
+          </w:p>
+        </w:tc>
+        <w:tc>
+          <w:p>
+            <w:pPr>
+              <w:pStyle w:val="Compact"/>
+              <w:jc w:val="right"/>
+            </w:pPr>
+            <w:r>
+              <w:t xml:space="preserve">0.388</w:t>
+            </w:r>
+          </w:p>
+        </w:tc>
+      </w:tr>
+      <w:tr>
+        <w:tc>
+          <w:p>
+            <w:pPr>
+              <w:pStyle w:val="Compact"/>
+              <w:jc w:val="right"/>
+            </w:pPr>
+            <w:r>
+              <w:t xml:space="preserve">2012</w:t>
+            </w:r>
+          </w:p>
+        </w:tc>
+        <w:tc>
+          <w:p>
+            <w:pPr>
+              <w:pStyle w:val="Compact"/>
+              <w:jc w:val="right"/>
+            </w:pPr>
+            <w:r>
+              <w:t xml:space="preserve">0.376</w:t>
+            </w:r>
+          </w:p>
+        </w:tc>
+        <w:tc>
+          <w:p>
+            <w:pPr>
+              <w:pStyle w:val="Compact"/>
+              <w:jc w:val="right"/>
+            </w:pPr>
+            <w:r>
+              <w:t xml:space="preserve">0.371</w:t>
+            </w:r>
+          </w:p>
+        </w:tc>
+        <w:tc>
+          <w:p>
+            <w:pPr>
+              <w:pStyle w:val="Compact"/>
+              <w:jc w:val="right"/>
+            </w:pPr>
+            <w:r>
+              <w:t xml:space="preserve">0.380</w:t>
+            </w:r>
+          </w:p>
+        </w:tc>
+      </w:tr>
+    </w:tbl>
+    <w:p>
+      <w:pPr>
+        <w:pStyle w:val="Heading3"/>
+      </w:pPr>
+      <w:bookmarkStart w:id="45" w:name="d-edinburgh"/>
+      <w:bookmarkEnd w:id="45"/>
+      <w:r>
+        <w:t xml:space="preserve">D, Edinburgh</w:t>
+      </w:r>
+    </w:p>
+    <w:tbl>
+      <w:tblPr>
+        <w:tblStyle w:val="TableNormal"/>
+        <w:tblW w:type="pct" w:w="0.0"/>
+        <w:tblLook w:firstRow="1"/>
+      </w:tblPr>
+      <w:tblGrid/>
+      <w:tr>
+        <w:trPr>
+          <w:cnfStyle w:firstRow="1"/>
+        </w:trPr>
+        <w:tc>
+          <w:tcPr>
+            <w:tcBorders>
+              <w:bottom w:val="single"/>
+            </w:tcBorders>
+            <w:vAlign w:val="bottom"/>
+          </w:tcPr>
+          <w:p>
+            <w:pPr>
+              <w:pStyle w:val="Compact"/>
+              <w:jc w:val="right"/>
+            </w:pPr>
+            <w:r>
+              <w:t xml:space="preserve">period</w:t>
+            </w:r>
+          </w:p>
+        </w:tc>
+        <w:tc>
+          <w:tcPr>
+            <w:tcBorders>
+              <w:bottom w:val="single"/>
+            </w:tcBorders>
+            <w:vAlign w:val="bottom"/>
+          </w:tcPr>
+          <w:p>
+            <w:pPr>
+              <w:pStyle w:val="Compact"/>
+              <w:jc w:val="right"/>
+            </w:pPr>
+            <w:r>
+              <w:t xml:space="preserve">median</w:t>
+            </w:r>
+          </w:p>
+        </w:tc>
+        <w:tc>
+          <w:tcPr>
+            <w:tcBorders>
+              <w:bottom w:val="single"/>
+            </w:tcBorders>
+            <w:vAlign w:val="bottom"/>
+          </w:tcPr>
+          <w:p>
+            <w:pPr>
+              <w:pStyle w:val="Compact"/>
+              <w:jc w:val="right"/>
+            </w:pPr>
+            <w:r>
+              <w:t xml:space="preserve">lower</w:t>
+            </w:r>
+          </w:p>
+        </w:tc>
+        <w:tc>
+          <w:tcPr>
+            <w:tcBorders>
+              <w:bottom w:val="single"/>
+            </w:tcBorders>
+            <w:vAlign w:val="bottom"/>
+          </w:tcPr>
+          <w:p>
+            <w:pPr>
+              <w:pStyle w:val="Compact"/>
+              <w:jc w:val="right"/>
+            </w:pPr>
+            <w:r>
+              <w:t xml:space="preserve">upper</w:t>
+            </w:r>
+          </w:p>
+        </w:tc>
+      </w:tr>
+      <w:tr>
+        <w:tc>
+          <w:p>
+            <w:pPr>
+              <w:pStyle w:val="Compact"/>
+              <w:jc w:val="right"/>
+            </w:pPr>
+            <w:r>
+              <w:t xml:space="preserve">2004</w:t>
+            </w:r>
+          </w:p>
+        </w:tc>
+        <w:tc>
+          <w:p>
+            <w:pPr>
+              <w:pStyle w:val="Compact"/>
+              <w:jc w:val="right"/>
+            </w:pPr>
+            <w:r>
+              <w:t xml:space="preserve">0.385</w:t>
+            </w:r>
+          </w:p>
+        </w:tc>
+        <w:tc>
+          <w:p>
+            <w:pPr>
+              <w:pStyle w:val="Compact"/>
+              <w:jc w:val="right"/>
+            </w:pPr>
+            <w:r>
+              <w:t xml:space="preserve">0.382</w:t>
+            </w:r>
+          </w:p>
+        </w:tc>
+        <w:tc>
+          <w:p>
+            <w:pPr>
+              <w:pStyle w:val="Compact"/>
+              <w:jc w:val="right"/>
+            </w:pPr>
+            <w:r>
+              <w:t xml:space="preserve">0.388</w:t>
+            </w:r>
+          </w:p>
+        </w:tc>
+      </w:tr>
+      <w:tr>
+        <w:tc>
+          <w:p>
+            <w:pPr>
+              <w:pStyle w:val="Compact"/>
+              <w:jc w:val="right"/>
+            </w:pPr>
+            <w:r>
+              <w:t xml:space="preserve">2006</w:t>
+            </w:r>
+          </w:p>
+        </w:tc>
+        <w:tc>
+          <w:p>
+            <w:pPr>
+              <w:pStyle w:val="Compact"/>
+              <w:jc w:val="right"/>
+            </w:pPr>
+            <w:r>
+              <w:t xml:space="preserve">0.359</w:t>
+            </w:r>
+          </w:p>
+        </w:tc>
+        <w:tc>
+          <w:p>
+            <w:pPr>
+              <w:pStyle w:val="Compact"/>
+              <w:jc w:val="right"/>
+            </w:pPr>
+            <w:r>
+              <w:t xml:space="preserve">0.356</w:t>
+            </w:r>
+          </w:p>
+        </w:tc>
+        <w:tc>
+          <w:p>
+            <w:pPr>
+              <w:pStyle w:val="Compact"/>
+              <w:jc w:val="right"/>
+            </w:pPr>
+            <w:r>
+              <w:t xml:space="preserve">0.362</w:t>
+            </w:r>
+          </w:p>
+        </w:tc>
+      </w:tr>
+      <w:tr>
+        <w:tc>
+          <w:p>
+            <w:pPr>
+              <w:pStyle w:val="Compact"/>
+              <w:jc w:val="right"/>
+            </w:pPr>
+            <w:r>
+              <w:t xml:space="preserve">2009</w:t>
+            </w:r>
+          </w:p>
+        </w:tc>
+        <w:tc>
+          <w:p>
+            <w:pPr>
+              <w:pStyle w:val="Compact"/>
+              <w:jc w:val="right"/>
+            </w:pPr>
+            <w:r>
+              <w:t xml:space="preserve">0.339</w:t>
+            </w:r>
+          </w:p>
+        </w:tc>
+        <w:tc>
+          <w:p>
+            <w:pPr>
+              <w:pStyle w:val="Compact"/>
+              <w:jc w:val="right"/>
+            </w:pPr>
+            <w:r>
+              <w:t xml:space="preserve">0.336</w:t>
+            </w:r>
+          </w:p>
+        </w:tc>
+        <w:tc>
+          <w:p>
+            <w:pPr>
+              <w:pStyle w:val="Compact"/>
+              <w:jc w:val="right"/>
+            </w:pPr>
+            <w:r>
+              <w:t xml:space="preserve">0.342</w:t>
+            </w:r>
+          </w:p>
+        </w:tc>
+      </w:tr>
+      <w:tr>
+        <w:tc>
+          <w:p>
+            <w:pPr>
+              <w:pStyle w:val="Compact"/>
+              <w:jc w:val="right"/>
+            </w:pPr>
+            <w:r>
+              <w:t xml:space="preserve">2012</w:t>
+            </w:r>
+          </w:p>
+        </w:tc>
+        <w:tc>
+          <w:p>
+            <w:pPr>
+              <w:pStyle w:val="Compact"/>
+              <w:jc w:val="right"/>
+            </w:pPr>
+            <w:r>
+              <w:t xml:space="preserve">0.320</w:t>
+            </w:r>
+          </w:p>
+        </w:tc>
+        <w:tc>
+          <w:p>
+            <w:pPr>
+              <w:pStyle w:val="Compact"/>
+              <w:jc w:val="right"/>
+            </w:pPr>
+            <w:r>
+              <w:t xml:space="preserve">0.316</w:t>
+            </w:r>
+          </w:p>
+        </w:tc>
+        <w:tc>
+          <w:p>
+            <w:pPr>
+              <w:pStyle w:val="Compact"/>
+              <w:jc w:val="right"/>
+            </w:pPr>
+            <w:r>
+              <w:t xml:space="preserve">0.323</w:t>
+            </w:r>
+          </w:p>
+        </w:tc>
+      </w:tr>
+    </w:tbl>
+    <w:p>
+      <w:pPr>
+        <w:pStyle w:val="Heading3"/>
+      </w:pPr>
+      <w:bookmarkStart w:id="46" w:name="rci-glasgow-1"/>
+      <w:bookmarkEnd w:id="46"/>
+      <w:r>
+        <w:t xml:space="preserve">RCI, Glasgow</w:t>
+      </w:r>
+    </w:p>
+    <w:tbl>
+      <w:tblPr>
+        <w:tblStyle w:val="TableNormal"/>
+        <w:tblW w:type="pct" w:w="0.0"/>
+        <w:tblLook w:firstRow="1"/>
+      </w:tblPr>
+      <w:tblGrid/>
+      <w:tr>
+        <w:trPr>
+          <w:cnfStyle w:firstRow="1"/>
+        </w:trPr>
+        <w:tc>
+          <w:tcPr>
+            <w:tcBorders>
+              <w:bottom w:val="single"/>
+            </w:tcBorders>
+            <w:vAlign w:val="bottom"/>
+          </w:tcPr>
+          <w:p>
+            <w:pPr>
+              <w:pStyle w:val="Compact"/>
+              <w:jc w:val="right"/>
+            </w:pPr>
+            <w:r>
+              <w:t xml:space="preserve">period</w:t>
+            </w:r>
+          </w:p>
+        </w:tc>
+        <w:tc>
+          <w:tcPr>
+            <w:tcBorders>
+              <w:bottom w:val="single"/>
+            </w:tcBorders>
+            <w:vAlign w:val="bottom"/>
+          </w:tcPr>
+          <w:p>
+            <w:pPr>
+              <w:pStyle w:val="Compact"/>
+              <w:jc w:val="right"/>
+            </w:pPr>
+            <w:r>
+              <w:t xml:space="preserve">median</w:t>
+            </w:r>
+          </w:p>
+        </w:tc>
+        <w:tc>
+          <w:tcPr>
+            <w:tcBorders>
+              <w:bottom w:val="single"/>
+            </w:tcBorders>
+            <w:vAlign w:val="bottom"/>
+          </w:tcPr>
+          <w:p>
+            <w:pPr>
+              <w:pStyle w:val="Compact"/>
+              <w:jc w:val="right"/>
+            </w:pPr>
+            <w:r>
+              <w:t xml:space="preserve">lower</w:t>
+            </w:r>
+          </w:p>
+        </w:tc>
+        <w:tc>
+          <w:tcPr>
+            <w:tcBorders>
+              <w:bottom w:val="single"/>
+            </w:tcBorders>
+            <w:vAlign w:val="bottom"/>
+          </w:tcPr>
+          <w:p>
+            <w:pPr>
+              <w:pStyle w:val="Compact"/>
+              <w:jc w:val="right"/>
+            </w:pPr>
+            <w:r>
+              <w:t xml:space="preserve">upper</w:t>
+            </w:r>
+          </w:p>
+        </w:tc>
+      </w:tr>
+      <w:tr>
+        <w:tc>
+          <w:p>
+            <w:pPr>
+              <w:pStyle w:val="Compact"/>
+              <w:jc w:val="right"/>
+            </w:pPr>
+            <w:r>
+              <w:t xml:space="preserve">2004</w:t>
+            </w:r>
+          </w:p>
+        </w:tc>
+        <w:tc>
+          <w:p>
+            <w:pPr>
+              <w:pStyle w:val="Compact"/>
+              <w:jc w:val="right"/>
+            </w:pPr>
+            <w:r>
+              <w:t xml:space="preserve">0.367</w:t>
+            </w:r>
+          </w:p>
+        </w:tc>
+        <w:tc>
+          <w:p>
+            <w:pPr>
+              <w:pStyle w:val="Compact"/>
+              <w:jc w:val="right"/>
+            </w:pPr>
+            <w:r>
+              <w:t xml:space="preserve">0.366</w:t>
+            </w:r>
+          </w:p>
+        </w:tc>
+        <w:tc>
+          <w:p>
+            <w:pPr>
+              <w:pStyle w:val="Compact"/>
+              <w:jc w:val="right"/>
+            </w:pPr>
+            <w:r>
+              <w:t xml:space="preserve">0.369</w:t>
+            </w:r>
+          </w:p>
+        </w:tc>
+      </w:tr>
+      <w:tr>
+        <w:tc>
+          <w:p>
+            <w:pPr>
+              <w:pStyle w:val="Compact"/>
+              <w:jc w:val="right"/>
+            </w:pPr>
+            <w:r>
+              <w:t xml:space="preserve">2006</w:t>
+            </w:r>
+          </w:p>
+        </w:tc>
+        <w:tc>
+          <w:p>
+            <w:pPr>
+              <w:pStyle w:val="Compact"/>
+              <w:jc w:val="right"/>
+            </w:pPr>
+            <w:r>
+              <w:t xml:space="preserve">0.348</w:t>
+            </w:r>
+          </w:p>
+        </w:tc>
+        <w:tc>
+          <w:p>
+            <w:pPr>
+              <w:pStyle w:val="Compact"/>
+              <w:jc w:val="right"/>
+            </w:pPr>
+            <w:r>
+              <w:t xml:space="preserve">0.347</w:t>
+            </w:r>
+          </w:p>
+        </w:tc>
+        <w:tc>
+          <w:p>
+            <w:pPr>
+              <w:pStyle w:val="Compact"/>
+              <w:jc w:val="right"/>
+            </w:pPr>
+            <w:r>
+              <w:t xml:space="preserve">0.350</w:t>
+            </w:r>
+          </w:p>
+        </w:tc>
+      </w:tr>
+      <w:tr>
+        <w:tc>
+          <w:p>
+            <w:pPr>
+              <w:pStyle w:val="Compact"/>
+              <w:jc w:val="right"/>
+            </w:pPr>
+            <w:r>
+              <w:t xml:space="preserve">2009</w:t>
+            </w:r>
+          </w:p>
+        </w:tc>
+        <w:tc>
+          <w:p>
+            <w:pPr>
+              <w:pStyle w:val="Compact"/>
+              <w:jc w:val="right"/>
+            </w:pPr>
+            <w:r>
+              <w:t xml:space="preserve">0.333</w:t>
+            </w:r>
+          </w:p>
+        </w:tc>
+        <w:tc>
+          <w:p>
+            <w:pPr>
+              <w:pStyle w:val="Compact"/>
+              <w:jc w:val="right"/>
+            </w:pPr>
+            <w:r>
+              <w:t xml:space="preserve">0.332</w:t>
+            </w:r>
+          </w:p>
+        </w:tc>
+        <w:tc>
+          <w:p>
+            <w:pPr>
+              <w:pStyle w:val="Compact"/>
+              <w:jc w:val="right"/>
+            </w:pPr>
+            <w:r>
+              <w:t xml:space="preserve">0.335</w:t>
+            </w:r>
+          </w:p>
+        </w:tc>
+      </w:tr>
+      <w:tr>
+        <w:tc>
+          <w:p>
+            <w:pPr>
+              <w:pStyle w:val="Compact"/>
+              <w:jc w:val="right"/>
+            </w:pPr>
+            <w:r>
+              <w:t xml:space="preserve">2012</w:t>
+            </w:r>
+          </w:p>
+        </w:tc>
+        <w:tc>
+          <w:p>
+            <w:pPr>
+              <w:pStyle w:val="Compact"/>
+              <w:jc w:val="right"/>
+            </w:pPr>
+            <w:r>
+              <w:t xml:space="preserve">0.316</w:t>
+            </w:r>
+          </w:p>
+        </w:tc>
+        <w:tc>
+          <w:p>
+            <w:pPr>
+              <w:pStyle w:val="Compact"/>
+              <w:jc w:val="right"/>
+            </w:pPr>
+            <w:r>
+              <w:t xml:space="preserve">0.314</w:t>
+            </w:r>
+          </w:p>
+        </w:tc>
+        <w:tc>
+          <w:p>
+            <w:pPr>
+              <w:pStyle w:val="Compact"/>
+              <w:jc w:val="right"/>
+            </w:pPr>
+            <w:r>
+              <w:t xml:space="preserve">0.317</w:t>
+            </w:r>
+          </w:p>
+        </w:tc>
+      </w:tr>
+    </w:tbl>
+    <w:p>
+      <w:pPr>
+        <w:pStyle w:val="Heading3"/>
+      </w:pPr>
+      <w:bookmarkStart w:id="47" w:name="change-in-rci-and-d-over-time"/>
+      <w:bookmarkEnd w:id="47"/>
+      <w:r>
+        <w:t xml:space="preserve">Change in RCI and D over time</w:t>
+      </w:r>
+    </w:p>
+    <w:p>
+      <w:pPr>
+        <w:pStyle w:val="FirstParagraph"/>
+      </w:pPr>
+      <w:r>
+        <w:t xml:space="preserve">Unlike the census-based variables used in Kavanagh, Lee &amp; Pryce (2016), there are SIMD releases for 2004, 2006, 2009, 2012, and 2016, meaning in RCI and D scores within the period 2001 and 2011 can be observed. The Bayesian spatial modelling approach used by Kavanagh, Lee &amp; Pryce (2016) was applied to each of the SIMD releases, and median RCI and D estimates, along with 95% CrIs, were produced for each release and for each city.</w:t>
+      </w:r>
+    </w:p>
+    <w:p>
+      <w:pPr>
         <w:pStyle w:val="BodyText"/>
       </w:pPr>
       <w:r>
-        <w:t xml:space="preserve">The following map shows the proportion of the population who are classified as income deprived for each datazone, in the years 2004, 2006, 2009 and 2012. Given that so much of Scotland is rural, few areas appear income deprived using a standard choropleth. However, patterns of high income deprivation are apparent in and near Glasgow.</w:t>
+        <w:t xml:space="preserve">The graph of RCI over time is shown below. The density of RCI estimates for each place and in each year is shown using a violin plot, with longer shapes indicating a greater range of posterior estimates. The median RCI scores are indicated as points, linked for each city with dashed lines.</w:t>
       </w:r>
     </w:p>
     <w:p>
@@ -878,13 +3226,13 @@
               <a:graphicData uri="http://schemas.openxmlformats.org/drawingml/2006/picture">
                 <pic:pic>
                   <pic:nvPicPr>
-                    <pic:cNvPr descr="draft_files/figure-docx/show_id_map-1.png" id="0" name="Picture"/>
+                    <pic:cNvPr descr="draft_files/figure-docx/plot_change_rci-1.png" id="0" name="Picture"/>
                     <pic:cNvPicPr>
                       <a:picLocks noChangeArrowheads="1" noChangeAspect="1"/>
                     </pic:cNvPicPr>
                   </pic:nvPicPr>
                   <pic:blipFill>
-                    <a:blip r:embed="rId36"/>
+                    <a:blip r:embed="rId48"/>
                     <a:stretch>
                       <a:fillRect/>
                     </a:stretch>
@@ -916,7 +3264,15 @@
         <w:pStyle w:val="BodyText"/>
       </w:pPr>
       <w:r>
-        <w:t xml:space="preserve">The map below focuses in on income deprivation within Glasgow, and in particular within datazones not more than 15 km from Glasgow city centre.</w:t>
+        <w:t xml:space="preserve">The overall trend in each place is for RCI to reduce from 2004 to 2012. However within each period the ordering of RCIs between places has not changed, with Dundee showing the most centralisation of poverty, then Aberdeen, and Glasgow, with Edinburgh the most decentralised. In terms of trends over time, Glasgow and Dundee both show steadily declining RCI between SIMD releases, whereas for Aberdeen and Edinbugh RCI values increased from 2004 to 2006, before declining in 2009 and 2012. From 2009 onwards Edinburgh has negative RCI scores, suggesting a peripheralisation rather than centralisation of poverty.</w:t>
+      </w:r>
+    </w:p>
+    <w:p>
+      <w:pPr>
+        <w:pStyle w:val="BodyText"/>
+      </w:pPr>
+      <w:r>
+        <w:t xml:space="preserve">The equivalent graph for the Dissimilarity index is shown below:</w:t>
       </w:r>
     </w:p>
     <w:p>
@@ -933,13 +3289,13 @@
               <a:graphicData uri="http://schemas.openxmlformats.org/drawingml/2006/picture">
                 <pic:pic>
                   <pic:nvPicPr>
-                    <pic:cNvPr descr="draft_files/figure-docx/show_id_map_glasgow-1.png" id="0" name="Picture"/>
+                    <pic:cNvPr descr="draft_files/figure-docx/plot_change_d-1.png" id="0" name="Picture"/>
                     <pic:cNvPicPr>
                       <a:picLocks noChangeArrowheads="1" noChangeAspect="1"/>
                     </pic:cNvPicPr>
                   </pic:nvPicPr>
                   <pic:blipFill>
-                    <a:blip r:embed="rId37"/>
+                    <a:blip r:embed="rId49"/>
                     <a:stretch>
                       <a:fillRect/>
                     </a:stretch>
@@ -971,15 +3327,25 @@
         <w:pStyle w:val="BodyText"/>
       </w:pPr>
       <w:r>
-        <w:t xml:space="preserve">From this map there are suggestions of a decentralisation of poverty, at least as defined as income deprived, in particular between 2009 and 2012. However there are also clear pockets of areas, in the south, east and north west of Glasgow city, with persistently high levels of income deprivation.</w:t>
-      </w:r>
-    </w:p>
-    <w:p>
-      <w:pPr>
-        <w:pStyle w:val="BodyText"/>
-      </w:pPr>
-      <w:r>
-        <w:t xml:space="preserve">An equivalent map for Edinburgh is produced below:</w:t>
+        <w:t xml:space="preserve">As with RCI, Dissimilarity scores have also fallen over time for all four cities. The greatest contrast in the trends is between Aberdeen and Edinburgh. In 2004 both cities had similar and overlapping D scores, but between 2004 and 2009 D fell rapidly for Edinburgh, while remaining fairly stable in Aberdeen, before falling from 2009 to 2012. Glasgow has always had the lowest D scores of the four cities, and Dundee the highest, but since 2009 the distribution of D estimates for Edinburgh have started to overlap those of Glasgow as the rate of decline in D has been slightly greater in Edinburgh than Glasgow. Similarly, the the greatest fall in D occurred between 2006 and 2009.</w:t>
+      </w:r>
+    </w:p>
+    <w:p>
+      <w:pPr>
+        <w:pStyle w:val="Heading2"/>
+      </w:pPr>
+      <w:bookmarkStart w:id="50" w:name="maps"/>
+      <w:bookmarkEnd w:id="50"/>
+      <w:r>
+        <w:t xml:space="preserve">Maps</w:t>
+      </w:r>
+    </w:p>
+    <w:p>
+      <w:pPr>
+        <w:pStyle w:val="FirstParagraph"/>
+      </w:pPr>
+      <w:r>
+        <w:t xml:space="preserve">The following map shows the proportion of the population who are classified as income deprived for each datazone, in the years 2004, 2006, 2009 and 2012. Given that so much of Scotland is rural, few areas appear income deprived using a standard choropleth. However, patterns of high income deprivation are apparent in and near Glasgow.</w:t>
       </w:r>
     </w:p>
     <w:p>
@@ -996,13 +3362,13 @@
               <a:graphicData uri="http://schemas.openxmlformats.org/drawingml/2006/picture">
                 <pic:pic>
                   <pic:nvPicPr>
-                    <pic:cNvPr descr="draft_files/figure-docx/show_id_map_edinburgh-1.png" id="0" name="Picture"/>
+                    <pic:cNvPr descr="draft_files/figure-docx/show_id_map-1.png" id="0" name="Picture"/>
                     <pic:cNvPicPr>
                       <a:picLocks noChangeArrowheads="1" noChangeAspect="1"/>
                     </pic:cNvPicPr>
                   </pic:nvPicPr>
                   <pic:blipFill>
-                    <a:blip r:embed="rId38"/>
+                    <a:blip r:embed="rId51"/>
                     <a:stretch>
                       <a:fillRect/>
                     </a:stretch>
@@ -1034,15 +3400,7 @@
         <w:pStyle w:val="BodyText"/>
       </w:pPr>
       <w:r>
-        <w:t xml:space="preserve">This map also suggests that, as in Glasgow, drivers of increasing levels of decentralisation of poverty in Edinburgh include both rapid falls in poverty in the centre, alongside some more suburban areas with persistently high levels of poverty. In Edinburgh's case, in pockets towards the West, North West, and South/South East of the city centre.</w:t>
-      </w:r>
-    </w:p>
-    <w:p>
-      <w:pPr>
-        <w:pStyle w:val="BodyText"/>
-      </w:pPr>
-      <w:r>
-        <w:t xml:space="preserve">The equivalent map for Dundee is shown below:</w:t>
+        <w:t xml:space="preserve">The map below focuses in on income deprivation within Glasgow, and in particular within datazones not more than 15 km from Glasgow city centre.</w:t>
       </w:r>
     </w:p>
     <w:p>
@@ -1059,13 +3417,13 @@
               <a:graphicData uri="http://schemas.openxmlformats.org/drawingml/2006/picture">
                 <pic:pic>
                   <pic:nvPicPr>
-                    <pic:cNvPr descr="draft_files/figure-docx/show_id_map_dundee-1.png" id="0" name="Picture"/>
+                    <pic:cNvPr descr="draft_files/figure-docx/show_id_map_glasgow-1.png" id="0" name="Picture"/>
                     <pic:cNvPicPr>
                       <a:picLocks noChangeArrowheads="1" noChangeAspect="1"/>
                     </pic:cNvPicPr>
                   </pic:nvPicPr>
                   <pic:blipFill>
-                    <a:blip r:embed="rId39"/>
+                    <a:blip r:embed="rId52"/>
                     <a:stretch>
                       <a:fillRect/>
                     </a:stretch>
@@ -1097,7 +3455,7 @@
         <w:pStyle w:val="BodyText"/>
       </w:pPr>
       <w:r>
-        <w:t xml:space="preserve">Within Dundee the patterns of spatial persistence of poverty appear most consistent over time, with a clearer demarcation between urban and non-urban areas. The functional urban geography of Dundee appears more spatially concentrated than for Glasgow and Edinburgh.</w:t>
+        <w:t xml:space="preserve">From this map there are suggestions of a decentralisation of poverty, at least as defined as income deprived, in particular between 2009 and 2012. However there are also clear pockets of areas, in the south, east and north west of Glasgow city, with persistently high levels of income deprivation.</w:t>
       </w:r>
     </w:p>
     <w:p>
@@ -1105,7 +3463,7 @@
         <w:pStyle w:val="BodyText"/>
       </w:pPr>
       <w:r>
-        <w:t xml:space="preserve">The equivalent map for Aberdeen, historically the most affluent and rural of the four cities, is shown here:</w:t>
+        <w:t xml:space="preserve">An equivalent map for Edinburgh is produced below:</w:t>
       </w:r>
     </w:p>
     <w:p>
@@ -1122,13 +3480,13 @@
               <a:graphicData uri="http://schemas.openxmlformats.org/drawingml/2006/picture">
                 <pic:pic>
                   <pic:nvPicPr>
-                    <pic:cNvPr descr="draft_files/figure-docx/show_id_map_aberdeen-1.png" id="0" name="Picture"/>
+                    <pic:cNvPr descr="draft_files/figure-docx/show_id_map_edinburgh-1.png" id="0" name="Picture"/>
                     <pic:cNvPicPr>
                       <a:picLocks noChangeArrowheads="1" noChangeAspect="1"/>
                     </pic:cNvPicPr>
                   </pic:nvPicPr>
                   <pic:blipFill>
-                    <a:blip r:embed="rId40"/>
+                    <a:blip r:embed="rId53"/>
                     <a:stretch>
                       <a:fillRect/>
                     </a:stretch>
@@ -1160,25 +3518,15 @@
         <w:pStyle w:val="BodyText"/>
       </w:pPr>
       <w:r>
-        <w:t xml:space="preserve">As with Glasgow and Edinburgh, it appears both that the greatest changes have occurred between 2009 and 2012, and also that any fall in RCI scores are likely due to persistence of poverty in some local areas, with a high income deprivation area clearly visible in all years to the north west of the city centre.</w:t>
-      </w:r>
-    </w:p>
-    <w:p>
-      <w:pPr>
-        <w:pStyle w:val="Heading2"/>
-      </w:pPr>
-      <w:bookmarkStart w:id="41" w:name="plots-of-the-distancedeprivation-relationship"/>
-      <w:bookmarkEnd w:id="41"/>
-      <w:r>
-        <w:t xml:space="preserve">Plots of the distance/deprivation relationship</w:t>
-      </w:r>
-    </w:p>
-    <w:p>
-      <w:pPr>
-        <w:pStyle w:val="FirstParagraph"/>
-      </w:pPr>
-      <w:r>
-        <w:t xml:space="preserve">In the figure below, the vertical axis shows the proportion change in income deprivation from 2004 to 2012, and the horizontal axis shows the distance of datazones from the city centres, plotted on a log scale, for each of the four main Scottish cities. Individual datazones are indicated with faint circles, and a nonlinear smoother has been added showing how this the change in income deprivation varies as a function of distance. A dashed horizontal line has been added indicating no change in deprivation between the two period, and vertical lines added at 1km and 12km, as below 1km there are few observations, and above 12km the effect of a functional urban geography appears small.</w:t>
+        <w:t xml:space="preserve">This map also suggests that, as in Glasgow, drivers of increasing levels of decentralisation of poverty in Edinburgh include both rapid falls in poverty in the centre, alongside some more suburban areas with persistently high levels of poverty. In Edinburgh's case, in pockets towards the West, North West, and South/South East of the city centre.</w:t>
+      </w:r>
+    </w:p>
+    <w:p>
+      <w:pPr>
+        <w:pStyle w:val="BodyText"/>
+      </w:pPr>
+      <w:r>
+        <w:t xml:space="preserve">The equivalent map for Dundee is shown below:</w:t>
       </w:r>
     </w:p>
     <w:p>
@@ -1195,13 +3543,13 @@
               <a:graphicData uri="http://schemas.openxmlformats.org/drawingml/2006/picture">
                 <pic:pic>
                   <pic:nvPicPr>
-                    <pic:cNvPr descr="draft_files/figure-docx/show_change_in_id-1.png" id="0" name="Picture"/>
+                    <pic:cNvPr descr="draft_files/figure-docx/show_id_map_dundee-1.png" id="0" name="Picture"/>
                     <pic:cNvPicPr>
                       <a:picLocks noChangeArrowheads="1" noChangeAspect="1"/>
                     </pic:cNvPicPr>
                   </pic:nvPicPr>
                   <pic:blipFill>
-                    <a:blip r:embed="rId42"/>
+                    <a:blip r:embed="rId54"/>
                     <a:stretch>
                       <a:fillRect/>
                     </a:stretch>
@@ -1233,25 +3581,7 @@
         <w:pStyle w:val="BodyText"/>
       </w:pPr>
       <w:r>
-        <w:t xml:space="preserve">These plots suggest a qualitatively similar relationship between change in deprivation and distance, up to around 12km from city centre, for Aberdeen, Edinburgh and Glasgow, with Glasgow showing the strongest gradient of change between these two periods. Dundee shows a simpilar kind of relationship, but concentrated within the first 5km, rather than 12km, of distance from city centre. This is consistent with the maps of income deprivation in Dundee, showing much greater levels of spatial concentration than for the other cities.</w:t>
-      </w:r>
-    </w:p>
-    <w:p>
-      <w:pPr>
-        <w:pStyle w:val="Heading3"/>
-      </w:pPr>
-      <w:bookmarkStart w:id="43" w:name="numerator-and-denominator-changes"/>
-      <w:bookmarkEnd w:id="43"/>
-      <w:r>
-        <w:t xml:space="preserve">Numerator and denominator changes</w:t>
-      </w:r>
-    </w:p>
-    <w:p>
-      <w:pPr>
-        <w:pStyle w:val="FirstParagraph"/>
-      </w:pPr>
-      <w:r>
-        <w:t xml:space="preserve">The falls in income deprivation nearer city centres are a function both of changing numerators - i.e. changes to income deprived population sizes - and changing denominators - i.e. changes to total population sizes. To gain a better understanding of the relative influence of these two changes to the relationship shown in the previous figure, the next two figures show the proportionate change from 2004 to 2012 in income deprived populations, and total populations.</w:t>
+        <w:t xml:space="preserve">Within Dundee the patterns of spatial persistence of poverty appear most consistent over time, with a clearer demarcation between urban and non-urban areas. The functional urban geography of Dundee appears more spatially concentrated than for Glasgow and Edinburgh.</w:t>
       </w:r>
     </w:p>
     <w:p>
@@ -1259,7 +3589,7 @@
         <w:pStyle w:val="BodyText"/>
       </w:pPr>
       <w:r>
-        <w:t xml:space="preserve">The next figure shows how the income deprived population has changed between the two periods.</w:t>
+        <w:t xml:space="preserve">The equivalent map for Aberdeen, historically the most affluent and rural of the four cities, is shown here:</w:t>
       </w:r>
     </w:p>
     <w:p>
@@ -1276,13 +3606,13 @@
               <a:graphicData uri="http://schemas.openxmlformats.org/drawingml/2006/picture">
                 <pic:pic>
                   <pic:nvPicPr>
-                    <pic:cNvPr descr="draft_files/figure-docx/plot_changeidpop-1.png" id="0" name="Picture"/>
+                    <pic:cNvPr descr="draft_files/figure-docx/show_id_map_aberdeen-1.png" id="0" name="Picture"/>
                     <pic:cNvPicPr>
                       <a:picLocks noChangeArrowheads="1" noChangeAspect="1"/>
                     </pic:cNvPicPr>
                   </pic:nvPicPr>
                   <pic:blipFill>
-                    <a:blip r:embed="rId44"/>
+                    <a:blip r:embed="rId55"/>
                     <a:stretch>
                       <a:fillRect/>
                     </a:stretch>
@@ -1314,19 +3644,31 @@
         <w:pStyle w:val="BodyText"/>
       </w:pPr>
       <w:r>
-        <w:t xml:space="preserve">This plot indicates proportionate falls in the ID population shares at distances closes to the city centre, up to around 20% in Aberdeen and Glasgow, and either proportionate rises (Dundee and Edinburgh) or little change in proportions (Aberdeen and Glasgow) at greater distance from the city centre. This seems to suggest, for Aberdeen and Glasgow in particular, that 'gentrification of the centre' could be as much or more of an explanation for falls in RCI as 'impoverishment of the periphery', though that there are somewhat different socioeconomic mechanisms in place for the four cities.</w:t>
+        <w:t xml:space="preserve">As with Glasgow and Edinburgh, it appears both that the greatest changes have occurred between 2009 and 2012, and also that any fall in RCI scores are likely due to persistence of poverty in some local areas, with a high income deprivation area clearly visible in all years to the north west of the city centre.</w:t>
+      </w:r>
+    </w:p>
+    <w:p>
+      <w:pPr>
+        <w:pStyle w:val="Heading2"/>
+      </w:pPr>
+      <w:bookmarkStart w:id="56" w:name="plotting-temporal-dependence"/>
+      <w:bookmarkEnd w:id="56"/>
+      <w:r>
+        <w:t xml:space="preserve">Plotting temporal dependence</w:t>
+      </w:r>
+    </w:p>
+    <w:p>
+      <w:pPr>
+        <w:pStyle w:val="FirstParagraph"/>
+      </w:pPr>
+      <w:r>
+        <w:t xml:space="preserve">The following plot shows scatterplots of the ID proportions in each Scottish datazone in 2004, 2009 and 2012. Within these plots the blue line indicates parity between values on the x and y axis, and the red dashed line shows a nonlinear smoother function between the two ID proportions being plotted, and hence the level of deviation between the actual relationship over the two years and parity.</w:t>
       </w:r>
     </w:p>
     <w:p>
       <w:pPr>
         <w:pStyle w:val="BodyText"/>
       </w:pPr>
-      <w:r>
-        <w:t xml:space="preserve">The following plot shows the change in the total population size as a function of distance from city centre. (The smoother line at distances less than 1km should likely be ignored for most cities as it involves extrapolation based on very few observations).</w:t>
-      </w:r>
-      <w:r>
-        <w:t xml:space="preserve"> </w:t>
-      </w:r>
       <w:r>
         <w:drawing>
           <wp:inline>
@@ -1337,13 +3679,13 @@
               <a:graphicData uri="http://schemas.openxmlformats.org/drawingml/2006/picture">
                 <pic:pic>
                   <pic:nvPicPr>
-                    <pic:cNvPr descr="draft_files/figure-docx/plot_changetotalpop-1.png" id="0" name="Picture"/>
+                    <pic:cNvPr descr="draft_files/figure-docx/show_temporal_dep-1.png" id="0" name="Picture"/>
                     <pic:cNvPicPr>
                       <a:picLocks noChangeArrowheads="1" noChangeAspect="1"/>
                     </pic:cNvPicPr>
                   </pic:nvPicPr>
                   <pic:blipFill>
-                    <a:blip r:embed="rId45"/>
+                    <a:blip r:embed="rId57"/>
                     <a:stretch>
                       <a:fillRect/>
                     </a:stretch>
@@ -1369,19 +3711,13 @@
           </wp:inline>
         </w:drawing>
       </w:r>
-      <w:r>
-        <w:t xml:space="preserve"> </w:t>
-      </w:r>
-      <w:r>
-        <w:t xml:space="preserve">This plot suggests that there have been substantial increases in population sizes in Aberdeen, Edimburgh and Glasgow over this period, in datazones closer to the city centre, with the greatest changes occurring near the centre of Glasgow. In Aberdeen, and to a lesser extent for Dundee, there have also been increases in population shares living at distances of 12km and more from the city, suggesting greatest consistency in population sizes at intermediate distances.</w:t>
-      </w:r>
     </w:p>
     <w:p>
       <w:pPr>
         <w:pStyle w:val="BodyText"/>
       </w:pPr>
       <w:r>
-        <w:t xml:space="preserve">The following plot attempts to summarise the previous series of results, in order the represent how both total population sizes and income deprived population sizes have changed with distance, and the overall strength of the relationship between income deprived population share and distance from city centre.</w:t>
+        <w:t xml:space="preserve">There were indications in the maps above that the greatest changes occurred between the 2009 and 2012 SIMD releases, suggesting that the temporal association between 2004 and 2009 ID proportions would likely be strong compared with the temporal association between 2009 and 2012.</w:t>
       </w:r>
     </w:p>
     <w:p>
@@ -1389,7 +3725,33 @@
         <w:pStyle w:val="BodyText"/>
       </w:pPr>
       <w:r>
-        <w:t xml:space="preserve">For each of the four cities, separate linear regressions were produced to extract the gradient of changes in total population size, income deprived population size, and changes in income deprived population shares with distance, over distances between 1km and 12km. The horizontal axis shows the gradient of change in total population with distance, the vertical axis shows graident of change in income deprived population with distance. Each city is represented by a separate point, labelled G for Glasgow, A for Aberdeen, D for Dundee and E for Edinburgh. The darkness of these symbols indicates the magnitude of the overall change in the income deprived population shares as a function of distance, with darker shades indicating a larger relationship and lighter shades a smaller relationship.</w:t>
+        <w:t xml:space="preserve">The first of the plots, 2004 compared with 2012, shows strong spatial dependence in areas with low to moderate ID proportions, but much less temporal dependence in areas with high ID proportions in 2004. The second subfigure plots 2004 against 2006 values, and shows a near linear temporal dependence for the complete range of 2004 values, with a global trend towards lower ID proportions throughout Scotland. The temporal relationship between 2006 and 2009 starts to become nonlinear at the upper range of 2006 values, and this nonlinearity at the upper range becomes much stronger between 2009 and 2012.</w:t>
+      </w:r>
+    </w:p>
+    <w:p>
+      <w:pPr>
+        <w:pStyle w:val="BodyText"/>
+      </w:pPr>
+      <w:r>
+        <w:t xml:space="preserve">These plots indicate a complex change in the temporal dependence of ID proportions, likely occurring over the period 2008 to 2012. SIMD 2016 values will be invaluable in indicating whether these changes have continued, altered or settled between 2012 and 2016.</w:t>
+      </w:r>
+    </w:p>
+    <w:p>
+      <w:pPr>
+        <w:pStyle w:val="Heading2"/>
+      </w:pPr>
+      <w:bookmarkStart w:id="58" w:name="plots-of-the-distancedeprivation-relationship"/>
+      <w:bookmarkEnd w:id="58"/>
+      <w:r>
+        <w:t xml:space="preserve">Plots of the distance/deprivation relationship</w:t>
+      </w:r>
+    </w:p>
+    <w:p>
+      <w:pPr>
+        <w:pStyle w:val="FirstParagraph"/>
+      </w:pPr>
+      <w:r>
+        <w:t xml:space="preserve">In the figure below, the vertical axis shows the proportion change in income deprivation from 2004 to 2012, and the horizontal axis shows the distance of datazones from the city centres, plotted on a log scale, for each of the four main Scottish cities. Individual datazones are indicated with faint circles, and a nonlinear smoother has been added showing how this the change in income deprivation varies as a function of distance. A dashed horizontal line has been added indicating no change in deprivation between the two period, and vertical lines added at 1km and 12km, as below 1km there are few observations, and above 12km the effect of a functional urban geography appears small.</w:t>
       </w:r>
     </w:p>
     <w:p>
@@ -1406,13 +3768,13 @@
               <a:graphicData uri="http://schemas.openxmlformats.org/drawingml/2006/picture">
                 <pic:pic>
                   <pic:nvPicPr>
-                    <pic:cNvPr descr="draft_files/figure-docx/plot_all_bubble-1.png" id="0" name="Picture"/>
+                    <pic:cNvPr descr="draft_files/figure-docx/show_change_in_id-1.png" id="0" name="Picture"/>
                     <pic:cNvPicPr>
                       <a:picLocks noChangeArrowheads="1" noChangeAspect="1"/>
                     </pic:cNvPicPr>
                   </pic:nvPicPr>
                   <pic:blipFill>
-                    <a:blip r:embed="rId46"/>
+                    <a:blip r:embed="rId59"/>
                     <a:stretch>
                       <a:fillRect/>
                     </a:stretch>
@@ -1441,12 +3803,237 @@
     </w:p>
     <w:p>
       <w:pPr>
+        <w:pStyle w:val="BodyText"/>
+      </w:pPr>
+      <w:r>
+        <w:t xml:space="preserve">These plots suggest a qualitatively similar relationship between change in deprivation and distance, up to around 12km from city centre, for Aberdeen, Edinburgh and Glasgow, with Glasgow showing the strongest gradient of change between these two periods. Dundee shows a simpilar kind of relationship, but concentrated within the first 5km, rather than 12km, of distance from city centre. This is consistent with the maps of income deprivation in Dundee, showing much greater levels of spatial concentration than for the other cities.</w:t>
+      </w:r>
+    </w:p>
+    <w:p>
+      <w:pPr>
+        <w:pStyle w:val="Heading3"/>
+      </w:pPr>
+      <w:bookmarkStart w:id="60" w:name="numerator-and-denominator-changes"/>
+      <w:bookmarkEnd w:id="60"/>
+      <w:r>
+        <w:t xml:space="preserve">Numerator and denominator changes</w:t>
+      </w:r>
+    </w:p>
+    <w:p>
+      <w:pPr>
+        <w:pStyle w:val="FirstParagraph"/>
+      </w:pPr>
+      <w:r>
+        <w:t xml:space="preserve">The falls in income deprivation nearer city centres are a function both of changing numerators - i.e. changes to income deprived population sizes - and changing denominators - i.e. changes to total population sizes. To gain a better understanding of the relative influence of these two changes to the relationship shown in the previous figure, the next two figures show the proportionate change from 2004 to 2012 in income deprived populations, and total populations.</w:t>
+      </w:r>
+    </w:p>
+    <w:p>
+      <w:pPr>
+        <w:pStyle w:val="BodyText"/>
+      </w:pPr>
+      <w:r>
+        <w:t xml:space="preserve">The next figure shows how the income deprived population has changed between the two periods.</w:t>
+      </w:r>
+    </w:p>
+    <w:p>
+      <w:pPr>
+        <w:pStyle w:val="BodyText"/>
+      </w:pPr>
+      <w:r>
+        <w:drawing>
+          <wp:inline>
+            <wp:extent cx="4610100" cy="3695700"/>
+            <wp:effectExtent b="0" l="0" r="0" t="0"/>
+            <wp:docPr descr="" id="1" name="Picture"/>
+            <a:graphic>
+              <a:graphicData uri="http://schemas.openxmlformats.org/drawingml/2006/picture">
+                <pic:pic>
+                  <pic:nvPicPr>
+                    <pic:cNvPr descr="draft_files/figure-docx/plot_changeidpop-1.png" id="0" name="Picture"/>
+                    <pic:cNvPicPr>
+                      <a:picLocks noChangeArrowheads="1" noChangeAspect="1"/>
+                    </pic:cNvPicPr>
+                  </pic:nvPicPr>
+                  <pic:blipFill>
+                    <a:blip r:embed="rId61"/>
+                    <a:stretch>
+                      <a:fillRect/>
+                    </a:stretch>
+                  </pic:blipFill>
+                  <pic:spPr bwMode="auto">
+                    <a:xfrm>
+                      <a:off x="0" y="0"/>
+                      <a:ext cx="4610100" cy="3695700"/>
+                    </a:xfrm>
+                    <a:prstGeom prst="rect">
+                      <a:avLst/>
+                    </a:prstGeom>
+                    <a:noFill/>
+                    <a:ln w="9525">
+                      <a:noFill/>
+                      <a:headEnd/>
+                      <a:tailEnd/>
+                    </a:ln>
+                  </pic:spPr>
+                </pic:pic>
+              </a:graphicData>
+            </a:graphic>
+          </wp:inline>
+        </w:drawing>
+      </w:r>
+    </w:p>
+    <w:p>
+      <w:pPr>
+        <w:pStyle w:val="BodyText"/>
+      </w:pPr>
+      <w:r>
+        <w:t xml:space="preserve">This plot indicates proportionate falls in the ID population shares at distances closes to the city centre, up to around 20% in Aberdeen and Glasgow, and either proportionate rises (Dundee and Edinburgh) or little change in proportions (Aberdeen and Glasgow) at greater distance from the city centre. This seems to suggest, for Aberdeen and Glasgow in particular, that 'gentrification of the centre' could be as much or more of an explanation for falls in RCI as 'impoverishment of the periphery', though that there are somewhat different socioeconomic mechanisms in place for the four cities.</w:t>
+      </w:r>
+    </w:p>
+    <w:p>
+      <w:pPr>
+        <w:pStyle w:val="BodyText"/>
+      </w:pPr>
+      <w:r>
+        <w:t xml:space="preserve">The following plot shows the change in the total population size as a function of distance from city centre. (The smoother line at distances less than 1km should likely be ignored for most cities as it involves extrapolation based on very few observations).</w:t>
+      </w:r>
+    </w:p>
+    <w:p>
+      <w:pPr>
+        <w:pStyle w:val="BodyText"/>
+      </w:pPr>
+      <w:r>
+        <w:drawing>
+          <wp:inline>
+            <wp:extent cx="4610100" cy="3695700"/>
+            <wp:effectExtent b="0" l="0" r="0" t="0"/>
+            <wp:docPr descr="" id="1" name="Picture"/>
+            <a:graphic>
+              <a:graphicData uri="http://schemas.openxmlformats.org/drawingml/2006/picture">
+                <pic:pic>
+                  <pic:nvPicPr>
+                    <pic:cNvPr descr="draft_files/figure-docx/plot_changetotalpop-1.png" id="0" name="Picture"/>
+                    <pic:cNvPicPr>
+                      <a:picLocks noChangeArrowheads="1" noChangeAspect="1"/>
+                    </pic:cNvPicPr>
+                  </pic:nvPicPr>
+                  <pic:blipFill>
+                    <a:blip r:embed="rId62"/>
+                    <a:stretch>
+                      <a:fillRect/>
+                    </a:stretch>
+                  </pic:blipFill>
+                  <pic:spPr bwMode="auto">
+                    <a:xfrm>
+                      <a:off x="0" y="0"/>
+                      <a:ext cx="4610100" cy="3695700"/>
+                    </a:xfrm>
+                    <a:prstGeom prst="rect">
+                      <a:avLst/>
+                    </a:prstGeom>
+                    <a:noFill/>
+                    <a:ln w="9525">
+                      <a:noFill/>
+                      <a:headEnd/>
+                      <a:tailEnd/>
+                    </a:ln>
+                  </pic:spPr>
+                </pic:pic>
+              </a:graphicData>
+            </a:graphic>
+          </wp:inline>
+        </w:drawing>
+      </w:r>
+    </w:p>
+    <w:p>
+      <w:pPr>
+        <w:pStyle w:val="BodyText"/>
+      </w:pPr>
+      <w:r>
+        <w:t xml:space="preserve">This plot suggests that there have been substantial increases in population sizes in Aberdeen, Edimburgh and Glasgow over this period, in datazones closer to the city centre, with the greatest changes occurring near the centre of Glasgow. In Aberdeen, and to a lesser extent for Dundee, there have also been increases in population shares living at distances of 12km and more from the city, suggesting greatest consistency in population sizes at intermediate distances.</w:t>
+      </w:r>
+    </w:p>
+    <w:p>
+      <w:pPr>
+        <w:pStyle w:val="BodyText"/>
+      </w:pPr>
+      <w:r>
+        <w:t xml:space="preserve">The following plot attempts to summarise the previous series of results, in order the represent how both total population sizes and income deprived population sizes have changed with distance, and the overall strength of the relationship between income deprived population share and distance from city centre.</w:t>
+      </w:r>
+    </w:p>
+    <w:p>
+      <w:pPr>
+        <w:pStyle w:val="BodyText"/>
+      </w:pPr>
+      <w:r>
+        <w:t xml:space="preserve">For each of the four cities, separate linear regressions were produced to extract the gradient of changes in total population size, income deprived population size, and changes in income deprived population shares with distance, over distances between 1km and 12km. The horizontal axis shows the gradient of change in total population with distance, the vertical axis shows graident of change in income deprived population with distance. Each city is represented by a separate point, labelled G for Glasgow, A for Aberdeen, D for Dundee and E for Edinburgh. The darkness of these symbols indicates the magnitude of the overall change in the income deprived population shares as a function of distance, with darker shades indicating a larger relationship and lighter shades a smaller relationship.</w:t>
+      </w:r>
+    </w:p>
+    <w:p>
+      <w:pPr>
+        <w:pStyle w:val="BodyText"/>
+      </w:pPr>
+      <w:r>
+        <w:drawing>
+          <wp:inline>
+            <wp:extent cx="4610100" cy="3695700"/>
+            <wp:effectExtent b="0" l="0" r="0" t="0"/>
+            <wp:docPr descr="" id="1" name="Picture"/>
+            <a:graphic>
+              <a:graphicData uri="http://schemas.openxmlformats.org/drawingml/2006/picture">
+                <pic:pic>
+                  <pic:nvPicPr>
+                    <pic:cNvPr descr="draft_files/figure-docx/plot_all_bubble-1.png" id="0" name="Picture"/>
+                    <pic:cNvPicPr>
+                      <a:picLocks noChangeArrowheads="1" noChangeAspect="1"/>
+                    </pic:cNvPicPr>
+                  </pic:nvPicPr>
+                  <pic:blipFill>
+                    <a:blip r:embed="rId63"/>
+                    <a:stretch>
+                      <a:fillRect/>
+                    </a:stretch>
+                  </pic:blipFill>
+                  <pic:spPr bwMode="auto">
+                    <a:xfrm>
+                      <a:off x="0" y="0"/>
+                      <a:ext cx="4610100" cy="3695700"/>
+                    </a:xfrm>
+                    <a:prstGeom prst="rect">
+                      <a:avLst/>
+                    </a:prstGeom>
+                    <a:noFill/>
+                    <a:ln w="9525">
+                      <a:noFill/>
+                      <a:headEnd/>
+                      <a:tailEnd/>
+                    </a:ln>
+                  </pic:spPr>
+                </pic:pic>
+              </a:graphicData>
+            </a:graphic>
+          </wp:inline>
+        </w:drawing>
+      </w:r>
+    </w:p>
+    <w:p>
+      <w:pPr>
+        <w:pStyle w:val="Heading1"/>
+      </w:pPr>
+      <w:bookmarkStart w:id="64" w:name="discussion"/>
+      <w:bookmarkEnd w:id="64"/>
+      <w:r>
+        <w:t xml:space="preserve">Discussion</w:t>
+      </w:r>
+    </w:p>
+    <w:p>
+      <w:pPr>
         <w:pStyle w:val="Heading2"/>
       </w:pPr>
-      <w:bookmarkStart w:id="47" w:name="rci-calculations"/>
-      <w:bookmarkEnd w:id="47"/>
-      <w:r>
-        <w:t xml:space="preserve">RCI calculations</w:t>
+      <w:bookmarkStart w:id="65" w:name="substantive-findings"/>
+      <w:bookmarkEnd w:id="65"/>
+      <w:r>
+        <w:t xml:space="preserve">Substantive Findings</w:t>
       </w:r>
     </w:p>
     <w:p>
@@ -1454,79 +4041,51 @@
         <w:pStyle w:val="FirstParagraph"/>
       </w:pPr>
       <w:r>
-        <w:t xml:space="preserve">This section will present the results of the RCI calculations, i.e. more formal attempt to replicate the results of Kavanagh, Pryce &amp; Lee (2016) using a different indicator and data source.</w:t>
+        <w:t xml:space="preserve">The apparent fall in income deprivation proportions in more central areas of cities, in particular Glasgow, and in particular the fact the fall appeared greatest between 2008 and 2012, suggests there may be issues with the way in which income deprivation has been defined, and how effectively or otherwise this connects to broader and alternative definitions of poverty other this period. Although the definition of income deprived is not completely consistent from one SIMD release to the next, they tend to be based on claims for particular types of state benefit. During the 2008 to 2012 period the level of conditionality associated with many benefits increased for people of working age, while at the same time the longest sustained fall and plateau in real wages in over half a century occurred. Unemployment rates did not rise as they had in previous recessions, but levels of self-employment, short-term contracts, and part time work all increased. The self-employed, in particular, are not eligible for many of the benefits that people earning low wages as employees receive, and so the fall the income deprivation may reflect this compositional change in the workforce. Similarly increasing casualisation of employment, with variable hours and pay from one week to the next, may put off many people earning low wages on average from applying for 'top up' benefits such as tax credits. Again, indications that there have been falls in Scotland in income deprivation between 2008 to 2012 suggest statistical artefacts.</w:t>
+      </w:r>
+    </w:p>
+    <w:p>
+      <w:pPr>
+        <w:pStyle w:val="Heading2"/>
+      </w:pPr>
+      <w:bookmarkStart w:id="66" w:name="limitations-and-recommendations-for-further-research"/>
+      <w:bookmarkEnd w:id="66"/>
+      <w:r>
+        <w:t xml:space="preserve">Limitations and recommendations for further research</w:t>
+      </w:r>
+    </w:p>
+    <w:p>
+      <w:pPr>
+        <w:pStyle w:val="FirstParagraph"/>
+      </w:pPr>
+      <w:r>
+        <w:t xml:space="preserve">Alternative methods of reweighting SIMD values released at 2001 datazone levels could be explored, including those which make use of more sophisticated GIS-based methods to apportion values to 2011 datazones, and of approaches which use SIMD component values available at a higher level of spatial disaggregation (e.g. output areas) to recalculate and reapportion SIMD scores to 2011 datazone geographies.</w:t>
+      </w:r>
+    </w:p>
+    <w:p>
+      <w:pPr>
+        <w:pStyle w:val="BodyText"/>
+      </w:pPr>
+      <w:r>
+        <w:t xml:space="preserve">The robustness of the results to the choice of city centre could be explored in a sensitivity analysis.</w:t>
       </w:r>
     </w:p>
     <w:p>
       <w:pPr>
         <w:pStyle w:val="Heading1"/>
       </w:pPr>
-      <w:bookmarkStart w:id="48" w:name="discussion"/>
-      <w:bookmarkEnd w:id="48"/>
-      <w:r>
-        <w:t xml:space="preserve">Discussion</w:t>
+      <w:bookmarkStart w:id="67" w:name="appendices"/>
+      <w:bookmarkEnd w:id="67"/>
+      <w:r>
+        <w:t xml:space="preserve">Appendices</w:t>
       </w:r>
     </w:p>
     <w:p>
       <w:pPr>
         <w:pStyle w:val="Heading2"/>
       </w:pPr>
-      <w:bookmarkStart w:id="49" w:name="substantive-findings"/>
-      <w:bookmarkEnd w:id="49"/>
-      <w:r>
-        <w:t xml:space="preserve">Substantive Findings</w:t>
-      </w:r>
-    </w:p>
-    <w:p>
-      <w:pPr>
-        <w:pStyle w:val="FirstParagraph"/>
-      </w:pPr>
-      <w:r>
-        <w:t xml:space="preserve">The apparent fall in income deprivation proportions in more central areas of cities, in particular Glasgow, and in particular the fact the fall appeared greatest between 2008 and 2012, suggests there may be issues with the way in which income deprivation has been defined, and how effectively or otherwise this connects to broader and alternative definitions of poverty other this period. Although the definition of income deprived is not completely consistent from one SIMD release to the next, they tend to be based on claims for particular types of state benefit. During the 2008 to 2012 period the level of conditionality associated with many benefits increased for people of working age, while at the same time the longest sustained fall and plateau in real wages in over half a century occurred. Unemployment rates did not rise as they had in previous recessions, but levels of self-employment, short-term contracts, and part time work all increased. The self-employed, in particular, are not eligible for many of the benefits that people earning low wages as employees receive, and so the fall the income deprivation may reflect this compositional change in the workforce. Similarly increasing casualisation of employment, with variable hours and pay from one week to the next, may put off many people earning low wages on average from applying for 'top up' benefits such as tax credits. Again, indications that there have been falls in Scotland in income deprivation between 2008 to 2012 suggest statistical artefacts.</w:t>
-      </w:r>
-    </w:p>
-    <w:p>
-      <w:pPr>
-        <w:pStyle w:val="Heading2"/>
-      </w:pPr>
-      <w:bookmarkStart w:id="50" w:name="limitations-and-recommendations-for-further-research"/>
-      <w:bookmarkEnd w:id="50"/>
-      <w:r>
-        <w:t xml:space="preserve">Limitations and recommendations for further research</w:t>
-      </w:r>
-    </w:p>
-    <w:p>
-      <w:pPr>
-        <w:pStyle w:val="FirstParagraph"/>
-      </w:pPr>
-      <w:r>
-        <w:t xml:space="preserve">Alternative methods of reweighting SIMD values released at 2001 datazone levels could be explored, including those which make use of more sophisticated GIS-based methods to apportion values to 2011 datazones, and of approaches which use SIMD component values available at a higher level of spatial disaggregation (e.g. output areas) to recalculate and reapportion SIMD scores to 2011 datazone geographies. As with all analyses, the additional benefit of alternative and more sophisticated approaches should be weighted against the additional time cost involved, and a judgement made about whether the ratio of marginal benefits to marginal costs represents a cost effective use of researcher time.</w:t>
-      </w:r>
-    </w:p>
-    <w:p>
-      <w:pPr>
-        <w:pStyle w:val="BodyText"/>
-      </w:pPr>
-      <w:r>
-        <w:t xml:space="preserve">The robustness of the results to the choice of city centre could be explored in a sensitivity analysis.</w:t>
-      </w:r>
-    </w:p>
-    <w:p>
-      <w:pPr>
-        <w:pStyle w:val="Heading1"/>
-      </w:pPr>
-      <w:bookmarkStart w:id="51" w:name="appendices"/>
-      <w:bookmarkEnd w:id="51"/>
-      <w:r>
-        <w:t xml:space="preserve">Appendices</w:t>
-      </w:r>
-    </w:p>
-    <w:p>
-      <w:pPr>
-        <w:pStyle w:val="Heading2"/>
-      </w:pPr>
-      <w:bookmarkStart w:id="52" w:name="appendix-a-code-for-reweighting-simd-available-for-2001-datazones-onto-2011-datazones"/>
-      <w:bookmarkEnd w:id="52"/>
+      <w:bookmarkStart w:id="68" w:name="appendix-a-code-for-reweighting-simd-available-for-2001-datazones-onto-2011-datazones"/>
+      <w:bookmarkEnd w:id="68"/>
       <w:r>
         <w:t xml:space="preserve">Appendix A: Code for reweighting SIMD available for 2001 datazones onto 2011 datazones</w:t>
       </w:r>
@@ -2848,7 +5407,7 @@
     </w:lvl>
   </w:abstractNum>
   <w:abstractNum w:abstractNumId="990">
-    <w:nsid w:val="ddf0c3c1"/>
+    <w:nsid w:val="fa1f451f"/>
     <w:multiLevelType w:val="multilevel"/>
     <w:lvl w:ilvl="0">
       <w:numFmt w:val="bullet"/>
@@ -2928,8 +5487,89 @@
       </w:pPr>
     </w:lvl>
   </w:abstractNum>
+  <w:abstractNum w:abstractNumId="991">
+    <w:nsid w:val="70f86575"/>
+    <w:multiLevelType w:val="multilevel"/>
+    <w:lvl w:ilvl="0">
+      <w:numFmt w:val="bullet"/>
+      <w:lvlText w:val="•"/>
+      <w:lvlJc w:val="left"/>
+      <w:pPr>
+        <w:tabs>
+          <w:tab w:val="num" w:pos="0"/>
+        </w:tabs>
+        <w:ind w:left="480" w:hanging="480"/>
+      </w:pPr>
+    </w:lvl>
+    <w:lvl w:ilvl="1">
+      <w:numFmt w:val="bullet"/>
+      <w:lvlText w:val="–"/>
+      <w:lvlJc w:val="left"/>
+      <w:pPr>
+        <w:tabs>
+          <w:tab w:val="num" w:pos="720"/>
+        </w:tabs>
+        <w:ind w:left="1200" w:hanging="480"/>
+      </w:pPr>
+    </w:lvl>
+    <w:lvl w:ilvl="2">
+      <w:numFmt w:val="bullet"/>
+      <w:lvlText w:val="•"/>
+      <w:lvlJc w:val="left"/>
+      <w:pPr>
+        <w:tabs>
+          <w:tab w:val="num" w:pos="1440"/>
+        </w:tabs>
+        <w:ind w:left="1920" w:hanging="480"/>
+      </w:pPr>
+    </w:lvl>
+    <w:lvl w:ilvl="3">
+      <w:numFmt w:val="bullet"/>
+      <w:lvlText w:val="–"/>
+      <w:lvlJc w:val="left"/>
+      <w:pPr>
+        <w:tabs>
+          <w:tab w:val="num" w:pos="2160"/>
+        </w:tabs>
+        <w:ind w:left="2640" w:hanging="480"/>
+      </w:pPr>
+    </w:lvl>
+    <w:lvl w:ilvl="4">
+      <w:numFmt w:val="bullet"/>
+      <w:lvlText w:val="•"/>
+      <w:lvlJc w:val="left"/>
+      <w:pPr>
+        <w:tabs>
+          <w:tab w:val="num" w:pos="2880"/>
+        </w:tabs>
+        <w:ind w:left="3360" w:hanging="480"/>
+      </w:pPr>
+    </w:lvl>
+    <w:lvl w:ilvl="5">
+      <w:numFmt w:val="bullet"/>
+      <w:lvlText w:val="–"/>
+      <w:lvlJc w:val="left"/>
+      <w:pPr>
+        <w:tabs>
+          <w:tab w:val="num" w:pos="3600"/>
+        </w:tabs>
+        <w:ind w:left="4080" w:hanging="480"/>
+      </w:pPr>
+    </w:lvl>
+    <w:lvl w:ilvl="6">
+      <w:numFmt w:val="bullet"/>
+      <w:lvlText w:val="•"/>
+      <w:lvlJc w:val="left"/>
+      <w:pPr>
+        <w:tabs>
+          <w:tab w:val="num" w:pos="4320"/>
+        </w:tabs>
+        <w:ind w:left="4800" w:hanging="480"/>
+      </w:pPr>
+    </w:lvl>
+  </w:abstractNum>
   <w:abstractNum w:abstractNumId="99411">
-    <w:nsid w:val="92f85bde"/>
+    <w:nsid w:val="9fc5c8d3"/>
     <w:multiLevelType w:val="multilevel"/>
     <w:lvl w:ilvl="0">
       <w:start w:val="1"/>
@@ -3023,28 +5663,7 @@
     <w:abstractNumId w:val="990"/>
   </w:num>
   <w:num w:numId="1001">
-    <w:abstractNumId w:val="99411"/>
-    <w:lvlOverride w:ilvl="0">
-      <w:startOverride w:val="1"/>
-    </w:lvlOverride>
-    <w:lvlOverride w:ilvl="1">
-      <w:startOverride w:val="1"/>
-    </w:lvlOverride>
-    <w:lvlOverride w:ilvl="2">
-      <w:startOverride w:val="1"/>
-    </w:lvlOverride>
-    <w:lvlOverride w:ilvl="3">
-      <w:startOverride w:val="1"/>
-    </w:lvlOverride>
-    <w:lvlOverride w:ilvl="4">
-      <w:startOverride w:val="1"/>
-    </w:lvlOverride>
-    <w:lvlOverride w:ilvl="5">
-      <w:startOverride w:val="1"/>
-    </w:lvlOverride>
-    <w:lvlOverride w:ilvl="6">
-      <w:startOverride w:val="1"/>
-    </w:lvlOverride>
+    <w:abstractNumId w:val="991"/>
   </w:num>
   <w:num w:numId="1002">
     <w:abstractNumId w:val="99411"/>
@@ -3069,6 +5688,33 @@
     <w:lvlOverride w:ilvl="6">
       <w:startOverride w:val="1"/>
     </w:lvlOverride>
+  </w:num>
+  <w:num w:numId="1003">
+    <w:abstractNumId w:val="99411"/>
+    <w:lvlOverride w:ilvl="0">
+      <w:startOverride w:val="1"/>
+    </w:lvlOverride>
+    <w:lvlOverride w:ilvl="1">
+      <w:startOverride w:val="1"/>
+    </w:lvlOverride>
+    <w:lvlOverride w:ilvl="2">
+      <w:startOverride w:val="1"/>
+    </w:lvlOverride>
+    <w:lvlOverride w:ilvl="3">
+      <w:startOverride w:val="1"/>
+    </w:lvlOverride>
+    <w:lvlOverride w:ilvl="4">
+      <w:startOverride w:val="1"/>
+    </w:lvlOverride>
+    <w:lvlOverride w:ilvl="5">
+      <w:startOverride w:val="1"/>
+    </w:lvlOverride>
+    <w:lvlOverride w:ilvl="6">
+      <w:startOverride w:val="1"/>
+    </w:lvlOverride>
+  </w:num>
+  <w:num w:numId="1004">
+    <w:abstractNumId w:val="991"/>
   </w:num>
 </w:numbering>
 </file>

</xml_diff>

<commit_message>
rerun and upload markdown
</commit_message>
<xml_diff>
--- a/markdown/draft.docx
+++ b/markdown/draft.docx
@@ -183,7 +183,7 @@
         </w:numPr>
       </w:pPr>
       <w:r>
-        <w:t xml:space="preserve">[CHECK] In all four of Scotland’s major cities, the number of poor or ‘income deprived’ people in inner city areas fell between 2012 and 2016 according to the latest Scottish Index of Multiple Deprivation data, while the number of non-poor people in these areas rose.</w:t>
+        <w:t xml:space="preserve">In all four of Scotland’s major cities, poverty has become more suburbanized over the last 12 years. The proportion of poor or ‘income deprived’ people in inner city areas fell, while the number of non-poor people in these areas rose.</w:t>
       </w:r>
     </w:p>
     <w:p>
@@ -195,7 +195,7 @@
         </w:numPr>
       </w:pPr>
       <w:r>
-        <w:t xml:space="preserve">[CHECK] In less central areas, the population of both groups was little changed. Poverty therefore became more ‘suburbanised’ in this period.</w:t>
+        <w:t xml:space="preserve">The latest data, published as part of the Scottish Index of Multiple Deprivation today, confirm this trend, albeit with some variation between cities. The process is advancing most in Edinburgh with Glasgow second. It is slowest in Dundee.</w:t>
       </w:r>
     </w:p>
     <w:p>
@@ -207,7 +207,7 @@
         </w:numPr>
       </w:pPr>
       <w:r>
-        <w:t xml:space="preserve">[CHECK] This continues the trend observed over the last four waves of the SIMD, from 2004 to 2012, again across all four cities.</w:t>
+        <w:t xml:space="preserve">The central areas of all four cities retained their share of the total city population or saw this rise between 2004 and 2016. This is a significant change from decades of population losses and is generally to be welcomed from an environmental point of view. It suggests that planning policies have succeeded in encouraging people to live in higher-density locations which tend to be better served by public transport, reducing reliance on cars.</w:t>
       </w:r>
     </w:p>
     <w:p>
@@ -219,7 +219,7 @@
         </w:numPr>
       </w:pPr>
       <w:r>
-        <w:t xml:space="preserve">[CHECK] The total population in the central areas rose in all four cities between 2004 and 2016. This is generally to be welcomed from an environmental point of view. It suggests that planning policies have succeeded in encouraging people to live in higher density locations which tend to be better served by public transport.</w:t>
+        <w:t xml:space="preserve">However the displacement of lower income groups suggests these policies will fail to deliver the socially mixed communities which planners have so frequently advocated as part of their vision for sustainable cities.</w:t>
       </w:r>
     </w:p>
     <w:p>
@@ -231,19 +231,7 @@
         </w:numPr>
       </w:pPr>
       <w:r>
-        <w:t xml:space="preserve">[CHECK] However the displacement of lower income groups suggests these policies will fail to deliver the socially mixed communities which planners have so frequently advocated as part of their vision for sustainable cities.</w:t>
-      </w:r>
-    </w:p>
-    <w:p>
-      <w:pPr>
-        <w:pStyle w:val="Compact"/>
-        <w:numPr>
-          <w:numId w:val="1001"/>
-          <w:ilvl w:val="0"/>
-        </w:numPr>
-      </w:pPr>
-      <w:r>
-        <w:t xml:space="preserve">[CHECK] The main reason for this change is likely to be the continued reductions in housing subsidies for lower income households. The last 20 years have seen the loss of social rented housing and greater reliance on private renting, combined with the reductions in housing benefits. As a result, inner city locations appear to be increasingly beyond the reach of poorer households.</w:t>
+        <w:t xml:space="preserve">The main reason for this change is likely to be the continued reductions in housing subsidies for lower income households. The last 20 years have seen the loss of social rented housing and greater reliance on private renting, combined with the reductions in housing benefits. As a result, inner city locations appear to be increasingly beyond the reach of poorer households.</w:t>
       </w:r>
     </w:p>
     <w:p>
@@ -374,16 +362,7 @@
         <w:pStyle w:val="BodyText"/>
       </w:pPr>
       <w:r>
-        <w:t xml:space="preserve">Governments have often played a strong supporting role in these processes, investing public resources through urban regeneration schemes and seeking to leverage additional private sector investment. They have sought to limit suburbanization and direct new housing development towards brownfield land. In many cases, these policies were driven by a vision of the “sustainable city”, based around higher densities, effective public transport and</w:t>
-      </w:r>
-      <w:r>
-        <w:br w:type="textWrapping"/>
-      </w:r>
-      <w:r>
-        <w:t xml:space="preserve"> </w:t>
-      </w:r>
-      <w:r>
-        <w:t xml:space="preserve">hoped these changes would bring new opportunities for more deprived communities as well as improvements in the physical environment. They sought to grow the inner city population by developing vacant or underused land, producing mixed communities.</w:t>
+        <w:t xml:space="preserve">Governments have often played a strong supporting role in these processes, investing public resources through urban regeneration schemes and seeking to leverage additional private sector investment. They have sought to limit suburbanization and direct new housing development towards brownfield land. In many cases, these policies were driven by a vision of the “sustainable city”, based around higher densities, effective public transport and socially mixed communities. Governments hoped these changes would bring new opportunities for more deprived inner city areas as well as improvements in the physical environment. They sought to grow the inner city population by developing vacant or underused land.</w:t>
       </w:r>
     </w:p>
     <w:p>
@@ -461,7 +440,19 @@
         <w:pStyle w:val="FirstParagraph"/>
       </w:pPr>
       <w:r>
-        <w:t xml:space="preserve">These analyses were expanded to the four major Scottish cities - Aberdeen, Dundee, Edinburgh and Glasgow - for a paper to appear in Annals of the American Association of Geographers, by the same authors. This paper calculated 95% credible intervals (CrIs) for the difference in RCI from 2001 to 2011 for the same three measures of poverty, and for each of the four cities. It found falls in RCI for all benefit types across all four cities, all of which were statistically significant.</w:t>
+        <w:t xml:space="preserve">These analyses were expanded to the four major Scottish cities - Aberdeen, Dundee, Edinburgh and Glasgow - for a paper to appear shortly in</w:t>
+      </w:r>
+      <w:r>
+        <w:t xml:space="preserve"> </w:t>
+      </w:r>
+      <w:r>
+        <w:rPr>
+          <w:i/>
+        </w:rPr>
+        <w:t xml:space="preserve">Annals of the American Association of Geographers</w:t>
+      </w:r>
+      <w:r>
+        <w:t xml:space="preserve">, by the same authors. This paper calculated 95% credible intervals (CrIs) for the difference in RCI from 2001 to 2011 for the same three measures of poverty, and for each of the four cities. It found falls in RCI for all benefit types across all four cities, all of which were statistically significant.</w:t>
       </w:r>
     </w:p>
     <w:p>
@@ -547,7 +538,39 @@
         <w:pStyle w:val="FirstParagraph"/>
       </w:pPr>
       <w:r>
-        <w:t xml:space="preserve">The SIMD is used by the Scottish Government to identify places suffering from multiple deprivation: i.e. a concentration of low income households and associated problems of poor environment, poor housing, crime and social disadvantage. Different editions of the SIMD have been produced in 2004, 2006, 2009 and 2012, with the latest release on 31 August 2016. Data are made available for the small area units known as Datazones, equivalent to the Lower Super Output Area (LSOA) in England &amp; Wales. For the period 2004 to 2012, the Datazone boundaries were those constructed in 2001. For 2016, the SIMD moved over to using the new (2011) Datazone boundaries. The methodology for constructing the SIMD has been consistent over this period although details differ slightly from one edition to the next. As well as producing an overall deprivation score and ranking for each Datazone, all five releases estimate the number of individuals within each Datazone who are 'Income Deprived', i.e. living in a household in receipt of one of a number of low-income benefits or tax credits (and in some cases, subject to a further low income test). Precise definitions change due to changes in the benefit system, but the concept and aim of the measure has remained quite consistent. One year (2006) is perhaps slightly different due to the omission of households in receipt of tax credits on that occasion so results for that year should perhaps be treated with more caution. In a recent assessment, Bailey et al (2016) have shown that there is no evidence of any urban-rural bias in this measure. SIMD data releases for 2004, 2006, 2009, 2012 and 2016 were downloaded from the SIMD website. For each Datazone, the total population count and the Income Deprived count were extracted from each release and combined in a single dataset, and the number not Income Deprived was calculated. The 'Income Deprived' and ‘not Income Deprived' population counts are the focus of this report.</w:t>
+        <w:t xml:space="preserve">The SIMD is used by the Scottish Government to identify places suffering from multiple deprivation: i.e. a concentration of low income households and associated problems of poor environment, poor housing, crime and social disadvantage. Different editions of the SIMD have been produced in 2004, 2006, 2009 and 2012, with the latest release on 31 August 2016.</w:t>
+      </w:r>
+    </w:p>
+    <w:p>
+      <w:pPr>
+        <w:pStyle w:val="BodyText"/>
+      </w:pPr>
+      <w:r>
+        <w:t xml:space="preserve">Data are made available for the small area units known as Datazones, equivalent to the Lower Super Output Area (LSOA) in England &amp; Wales. For the period 2004 to 2012, the Datazone boundaries were those constructed in 2001. For 2016, the SIMD moved over to using the new (2011) Datazone boundaries.</w:t>
+      </w:r>
+    </w:p>
+    <w:p>
+      <w:pPr>
+        <w:pStyle w:val="BodyText"/>
+      </w:pPr>
+      <w:r>
+        <w:t xml:space="preserve">The methodology for constructing the SIMD has been consistent over this period although details differ slightly from one edition to the next. As well as producing an overall deprivation score and ranking for each Datazone, all five releases estimate the number of individuals within each Datazone who are 'Income Deprived', i.e. living in a household in receipt of one of a number of low-income benefits or tax credits (and in some cases, subject to a further low income test). Precise definitions change due to changes in the benefit system, but the concept and aim of the measure has remained quite consistent. One year (2006) is perhaps slightly different due to the omission of households in receipt of tax credits on that occasion so results for that year should perhaps be treated with more caution.</w:t>
+      </w:r>
+    </w:p>
+    <w:p>
+      <w:pPr>
+        <w:pStyle w:val="BodyText"/>
+      </w:pPr>
+      <w:r>
+        <w:t xml:space="preserve">In a recent assessment, Bailey et al (2016) have shown that there is no evidence of any urban-rural bias in this measure.</w:t>
+      </w:r>
+    </w:p>
+    <w:p>
+      <w:pPr>
+        <w:pStyle w:val="BodyText"/>
+      </w:pPr>
+      <w:r>
+        <w:t xml:space="preserve">SIMD data releases for 2004, 2006, 2009, 2012 and 2016 were downloaded from the SIMD website. For each Datazone, the total population count and the Income Deprived count were extracted from each release and combined in a single dataset, and the number not Income Deprived was calculated. The 'Income Deprived' and ‘not Income Deprived' population counts are the focus of this report.</w:t>
       </w:r>
     </w:p>
     <w:p>
@@ -1496,7 +1519,7 @@
         <w:pStyle w:val="FirstParagraph"/>
       </w:pPr>
       <w:r>
-        <w:t xml:space="preserve">The following plot shows scatterplots of the ID proportions in each Scottish datazone in 2004, 2009 and 2012. Within these plots the blue line indicates parity between values on the x and y axis, and the red dashed line shows a nonlinear smoother function between the two ID proportions being plotted, and hence the level of deviation between the actual relationship over the two years and parity.</w:t>
+        <w:t xml:space="preserve">The following plot shows scatterplots of the ID proportions in each Scottish datazone in 2004 through to 2016. Within these plots the blue line indicates parity between values on the x and y axis, and the red dashed line shows a nonlinear smoother function between the two ID proportions being plotted, and hence the level of deviation between the actual relationship over the two years and parity.</w:t>
       </w:r>
     </w:p>
     <w:p>
@@ -1559,7 +1582,7 @@
         <w:pStyle w:val="BodyText"/>
       </w:pPr>
       <w:r>
-        <w:t xml:space="preserve">The first of the plots, 2004 compared with 2012, shows strong spatial dependence in areas with low to moderate ID proportions, but much less temporal dependence in areas with high ID proportions in 2004. The second subfigure plots 2004 against 2006 values, and shows a near linear temporal dependence for the complete range of 2004 values, with a global trend towards lower ID proportions throughout Scotland. The temporal relationship between 2006 and 2009 starts to become nonlinear at the upper range of 2006 values, and this nonlinearity at the upper range becomes much stronger between 2009 and 2012.</w:t>
+        <w:t xml:space="preserve">The first of the plots, 2004 compared with 2016, shows strong spatial dependence in areas with low to moderate ID proportions, but less temporal dependence in areas with high ID proportions in 2004. The second subfigure plots 2004 against 2006 values, and shows a near linear temporal dependence for the complete range of 2004 values, with a global trend towards lower ID proportions throughout Scotland. The temporal relationship between 2006 and 2009 starts to become nonlinear at the upper range of 2006 values, and this nonlinearity at the upper range becomes much stronger between 2009 and 2012, and 2012 and 2016.</w:t>
       </w:r>
     </w:p>
     <w:p>
@@ -1567,7 +1590,7 @@
         <w:pStyle w:val="BodyText"/>
       </w:pPr>
       <w:r>
-        <w:t xml:space="preserve">These plots indicate a complex change in the temporal dependence of ID proportions, likely occurring over the period 2008 to 2012. SIMD 2016 values will be invaluable in indicating whether these changes have continued, altered or settled between 2012 and 2016.</w:t>
+        <w:t xml:space="preserve">There is no suggestion that the change between 2012 and 2016 is significantly different to that for the earlier periods, giving reassurance that the process of moving the earlier data to the new boundaries is not distorting the picture.</w:t>
       </w:r>
     </w:p>
     <w:p>
@@ -1585,7 +1608,7 @@
         <w:pStyle w:val="FirstParagraph"/>
       </w:pPr>
       <w:r>
-        <w:t xml:space="preserve">Below is a table showing the percentage if the population in each city (within 15 km of the centre) defined as 'income deprived' according to SIMD. In 2004 these percentages ranged from 9.8% in Aberdeen to 20.8% in Glasgow. By 2012 they had fallen to 7.9% in Aberdeen to 17.1% om Glasgow. In every city except Aberdeen the percentage increased from 2006 to 2009, as would be expected given the onset of the 2008 recession within this period, but then fell again from the 2009 to the 2012 SIMD release.</w:t>
+        <w:t xml:space="preserve">Below is a table showing the percentage if the population in each city (within 20 km of the centre) defined as 'income deprived' according to SIMD. In 2004 these percentages ranged from 9.8% in Aberdeen to 20.8% in Glasgow. By 2012 they had fallen to 7.9% in Aberdeen to 17.1% in Glasgow. In every city except Aberdeen the percentage increased from 2006 to 2009, as would be expected given the onset of the 2008 recession within this period, but then fell again from the 2009 to the 2012 and 2016 SIMD releases.</w:t>
       </w:r>
     </w:p>
     <w:tbl>
@@ -6051,7 +6074,7 @@
         <w:pStyle w:val="BodyText"/>
       </w:pPr>
       <w:r>
-        <w:t xml:space="preserve">[CHECK] The overall trend for all four cities is for poverty to decentralize between 2004 to 2016. Dundee shows the most centralisation of poverty, then Aberdeen, and Glasgow, with Edinburgh the most decentralised. Indeed, from 2009 onwards, Edinburgh is unique in having poorer households living further from the city centre than non-poor.</w:t>
+        <w:t xml:space="preserve">The overall trend for all four cities is for poverty to decentralize between 2004 to 2016. Dundee shows the most centralisation of poverty, then Aberdeen, and Glasgow, with Edinburgh the most decentralised. Indeed, from 2009 onwards, Edinburgh is unique in having poorer households living further from the city centre than non-poor on average, and this increased in the most recent period.</w:t>
       </w:r>
     </w:p>
     <w:p>
@@ -6059,7 +6082,7 @@
         <w:pStyle w:val="BodyText"/>
       </w:pPr>
       <w:r>
-        <w:t xml:space="preserve">[CHECK] For Glasgow and Dundee, the decline in RCI is continuous, whereas for Aberdeen and Edinbugh RCI values increased from 2004 to 2006, before declining in 2009 and 2012. As note above, there is some reason to be more cautious about the comparability of the 2006 data with that from other years.</w:t>
+        <w:t xml:space="preserve">For Glasgow and Dundee, the decline in RCI is continuous although, in the most recent period, the change is within the limits of random fluctuation. For Aberdeen and Edinburgh, RCI values increased slightly from 2004 to 2006, before declining after 2009. As noted above, there is some reason to be more cautious about the comparability of the 2006 data with that from other years.</w:t>
       </w:r>
     </w:p>
     <w:p>
@@ -6122,7 +6145,7 @@
         <w:pStyle w:val="BodyText"/>
       </w:pPr>
       <w:r>
-        <w:t xml:space="preserve">As with RCI, Dissimilarity scores have also fallen over time for all four cities. The greatest contrast in the trends is between Aberdeen and Edinburgh. In 2004 both cities had similar and overlapping D scores, but between 2004 and 2009 segregation fell rapidly for Edinburgh, while remaining fairly stable in Aberdeen, before falling from 2009 to 2012. Glasgow has always had the lowest D scores of the four cities, and Dundee the highest, but since 2009 the distribution of D estimates for Edinburgh have started to overlap those of Glasgow as the rate of decline in D has been slightly greater in Edinburgh than Glasgow. Similarly, the the greatest fall in D occurred between 2006 and 2009.</w:t>
+        <w:t xml:space="preserve">As with RCI, Dissimilarity scores have also fallen over time for all four cities although Edinburgh shows signs of an increase in the most recent period. The greatest contrast in the trends is between Aberdeen and Edinburgh. In 2004 both cities had similar and overlapping D scores, but between 2004 and 2009 segregation fell rapidly for Edinburgh, while remaining fairly stable in Aberdeen, before falling from 2009 to 2016. Glasgow has always had the lowest D scores of the four cities, and Dundee the highest, but since 2009 the distribution of D estimates for Edinburgh have started to overlap those of Glasgow as the rate of decline in D has been slightly greater in Edinburgh than Glasgow. Similarly, the the greatest fall in D occurred between 2006 and 2009.</w:t>
       </w:r>
     </w:p>
     <w:p>
@@ -6148,7 +6171,7 @@
         <w:pStyle w:val="FirstParagraph"/>
       </w:pPr>
       <w:r>
-        <w:t xml:space="preserve">[CHECK] In the figure below, the vertical axis shows the change in the proportion income deprived from 2004 to 2016, and the horizontal axis shows the distance of datazones from the city centres, plotted on a log scale, for each of the four main Scottish cities. Individual datazones are indicated with faint circles, and a nonlinear smoother has been added showing how this the change in income deprivation varies as a function of distance. A dashed horizontal line has been added indicating no change in deprivation between the two period, and vertical lines added at 1km and 12km, as below 1km there are few observations, and above 12km the effect of a functional urban geography appears small.</w:t>
+        <w:t xml:space="preserve">In the figure below, the vertical axis shows the change in the proportion of people income deprived from 2004 to 2016, and the horizontal axis shows the distance of datazones from the city centres, plotted on a log scale, for each of the four main Scottish cities. Individual datazones are indicated with faint circles, and a nonlinear smoother has been added showing how this the change in income deprivation varies as a function of distance. A dashed horizontal line has been added indicating no change in deprivation between the two period, and vertical lines added at 1km and 12km, as below 1km there are few observations, and above 12km the effect of a functional urban geography appears small.</w:t>
       </w:r>
     </w:p>
     <w:p>
@@ -6203,7 +6226,7 @@
         <w:pStyle w:val="BodyText"/>
       </w:pPr>
       <w:r>
-        <w:t xml:space="preserve">These plots suggest a qualitatively similar relationship between change in deprivation and distance, up to around 12km from city centre, for Aberdeen, Edinburgh and Glasgow, with Glasgow showing the strongest gradient of change between these two periods. Dundee shows a similar kind of relationship, but concentrated within the first 5km, rather than 12km, of distance from city centre. This is consistent with the maps of income deprivation in Dundee, showing much greater levels of spatial concentration than for the other cities.</w:t>
+        <w:t xml:space="preserve">In broad terms, these plots suggest a similar picture, with reductions in deprivataion rates greater in areas closest to the centre.</w:t>
       </w:r>
     </w:p>
     <w:p>
@@ -6221,7 +6244,7 @@
         <w:pStyle w:val="FirstParagraph"/>
       </w:pPr>
       <w:r>
-        <w:t xml:space="preserve">The falls in income deprivation nearer city centres are a function both of changing numerators - i.e. changes to the number of people income deprived - and changing denominators - i.e. changes to total population sizes. To gain a better understanding of the relative influence of these two changes to the relationship shown in the previous figure, the next two figures show the proportionate change from 2004 to 2012 in income deprived populations, and total populations.</w:t>
+        <w:t xml:space="preserve">The falls in income deprivation nearer city centres are a function both of changing numerators - i.e. changes to the number of people income deprived - and changing denominators - i.e. changes to total population sizes. To gain a better understanding of the relative influence of these two changes to the relationship shown in the previous figure, the next groups of figures show the proportionate change from 2004 to 2016 in income deprived populations, and total populations. These plots indicate greater proportionate falls in the ID population shares at distances closes to the city centre.</w:t>
       </w:r>
     </w:p>
     <w:p>
@@ -6282,7 +6305,7 @@
         <w:t xml:space="preserve"> </w:t>
       </w:r>
       <w:r>
-        <w:t xml:space="preserve">This plot indicates proportionate falls in the ID population shares at distances closes to the city centre, up to around 20% in Aberdeen and Glasgow, and either proportionate rises (Dundee and Edinburgh) or little change in proportions (Aberdeen and Glasgow) at greater distance from the city centre. This seems to suggest, for Aberdeen and Glasgow in particular, that 'gentrification of the centre' could be as much or more of an explanation for falls in RCI as 'impoverishment of the periphery', though that there are somewhat different socioeconomic mechanisms in place for the four cities.</w:t>
+        <w:t xml:space="preserve">The plots suggest that more central areas have held or increased their share of the total city population. Changes have been the same or slightly greater in Datazones closer to the centre. In Edinburgh, the centre has grown at the expense of surrounding areas. In Glasgow, it has declined less rapidly.</w:t>
       </w:r>
     </w:p>
     <w:p>
@@ -7729,7 +7752,7 @@
     </w:lvl>
   </w:abstractNum>
   <w:abstractNum w:abstractNumId="990">
-    <w:nsid w:val="2375e682"/>
+    <w:nsid w:val="79f852f7"/>
     <w:multiLevelType w:val="multilevel"/>
     <w:lvl w:ilvl="0">
       <w:numFmt w:val="bullet"/>
@@ -7810,7 +7833,7 @@
     </w:lvl>
   </w:abstractNum>
   <w:abstractNum w:abstractNumId="991">
-    <w:nsid w:val="bc4caa4d"/>
+    <w:nsid w:val="de8ad32a"/>
     <w:multiLevelType w:val="multilevel"/>
     <w:lvl w:ilvl="0">
       <w:numFmt w:val="bullet"/>
@@ -7891,7 +7914,7 @@
     </w:lvl>
   </w:abstractNum>
   <w:abstractNum w:abstractNumId="99411">
-    <w:nsid w:val="f7c953d6"/>
+    <w:nsid w:val="8f275b79"/>
     <w:multiLevelType w:val="multilevel"/>
     <w:lvl w:ilvl="0">
       <w:start w:val="1"/>

</xml_diff>